<commit_message>
Things for the meeting
</commit_message>
<xml_diff>
--- a/files/Meetings/180404meeting-files/20180404meeting.docx
+++ b/files/Meetings/180404meeting-files/20180404meeting.docx
@@ -1,10 +1,10 @@
 
 <file path=word/document.xml><?xml version="1.0" encoding="utf-8"?>
-<w:document xmlns:wpc="http://schemas.microsoft.com/office/word/2010/wordprocessingCanvas" xmlns:mc="http://schemas.openxmlformats.org/markup-compatibility/2006" xmlns:o="urn:schemas-microsoft-com:office:office" xmlns:r="http://schemas.openxmlformats.org/officeDocument/2006/relationships" xmlns:m="http://schemas.openxmlformats.org/officeDocument/2006/math" xmlns:v="urn:schemas-microsoft-com:vml" xmlns:wp14="http://schemas.microsoft.com/office/word/2010/wordprocessingDrawing" xmlns:wp="http://schemas.openxmlformats.org/drawingml/2006/wordprocessingDrawing" xmlns:w10="urn:schemas-microsoft-com:office:word" xmlns:w="http://schemas.openxmlformats.org/wordprocessingml/2006/main" xmlns:w14="http://schemas.microsoft.com/office/word/2010/wordml" xmlns:w15="http://schemas.microsoft.com/office/word/2012/wordml" xmlns:wpg="http://schemas.microsoft.com/office/word/2010/wordprocessingGroup" xmlns:wpi="http://schemas.microsoft.com/office/word/2010/wordprocessingInk" xmlns:wne="http://schemas.microsoft.com/office/word/2006/wordml" xmlns:wps="http://schemas.microsoft.com/office/word/2010/wordprocessingShape" mc:Ignorable="w14 w15 wp14">
+<w:document xmlns:wpc="http://schemas.microsoft.com/office/word/2010/wordprocessingCanvas" xmlns:cx="http://schemas.microsoft.com/office/drawing/2014/chartex" xmlns:cx1="http://schemas.microsoft.com/office/drawing/2015/9/8/chartex" xmlns:cx2="http://schemas.microsoft.com/office/drawing/2015/10/21/chartex" xmlns:cx3="http://schemas.microsoft.com/office/drawing/2016/5/9/chartex" xmlns:cx4="http://schemas.microsoft.com/office/drawing/2016/5/10/chartex" xmlns:cx5="http://schemas.microsoft.com/office/drawing/2016/5/11/chartex" xmlns:cx6="http://schemas.microsoft.com/office/drawing/2016/5/12/chartex" xmlns:cx7="http://schemas.microsoft.com/office/drawing/2016/5/13/chartex" xmlns:cx8="http://schemas.microsoft.com/office/drawing/2016/5/14/chartex" xmlns:mc="http://schemas.openxmlformats.org/markup-compatibility/2006" xmlns:aink="http://schemas.microsoft.com/office/drawing/2016/ink" xmlns:am3d="http://schemas.microsoft.com/office/drawing/2017/model3d" xmlns:o="urn:schemas-microsoft-com:office:office" xmlns:r="http://schemas.openxmlformats.org/officeDocument/2006/relationships" xmlns:m="http://schemas.openxmlformats.org/officeDocument/2006/math" xmlns:v="urn:schemas-microsoft-com:vml" xmlns:wp14="http://schemas.microsoft.com/office/word/2010/wordprocessingDrawing" xmlns:wp="http://schemas.openxmlformats.org/drawingml/2006/wordprocessingDrawing" xmlns:w10="urn:schemas-microsoft-com:office:word" xmlns:w="http://schemas.openxmlformats.org/wordprocessingml/2006/main" xmlns:w14="http://schemas.microsoft.com/office/word/2010/wordml" xmlns:w15="http://schemas.microsoft.com/office/word/2012/wordml" xmlns:w16cid="http://schemas.microsoft.com/office/word/2016/wordml/cid" xmlns:w16se="http://schemas.microsoft.com/office/word/2015/wordml/symex" xmlns:wpg="http://schemas.microsoft.com/office/word/2010/wordprocessingGroup" xmlns:wpi="http://schemas.microsoft.com/office/word/2010/wordprocessingInk" xmlns:wne="http://schemas.microsoft.com/office/word/2006/wordml" xmlns:wps="http://schemas.microsoft.com/office/word/2010/wordprocessingShape" mc:Ignorable="w14 w15 w16se w16cid wp14">
   <w:body>
     <w:p>
       <w:pPr>
-        <w:pStyle w:val="NoSpacing"/>
+        <w:pStyle w:val="Ingenafstand"/>
         <w:rPr>
           <w:b/>
           <w:lang w:val="en-US"/>
@@ -29,8 +29,6 @@
         </w:rPr>
         <w:t>04-04</w:t>
       </w:r>
-      <w:bookmarkStart w:id="0" w:name="_GoBack"/>
-      <w:bookmarkEnd w:id="0"/>
       <w:r>
         <w:rPr>
           <w:b/>
@@ -41,7 +39,7 @@
     </w:p>
     <w:p>
       <w:pPr>
-        <w:pStyle w:val="NoSpacing"/>
+        <w:pStyle w:val="Ingenafstand"/>
         <w:rPr>
           <w:b/>
           <w:lang w:val="en-US"/>
@@ -63,7 +61,7 @@
     </w:p>
     <w:p>
       <w:pPr>
-        <w:pStyle w:val="NoSpacing"/>
+        <w:pStyle w:val="Ingenafstand"/>
         <w:rPr>
           <w:lang w:val="en-US"/>
         </w:rPr>
@@ -71,7 +69,7 @@
     </w:p>
     <w:p>
       <w:pPr>
-        <w:pStyle w:val="NoSpacing"/>
+        <w:pStyle w:val="Ingenafstand"/>
         <w:rPr>
           <w:lang w:val="en-US"/>
         </w:rPr>
@@ -79,7 +77,7 @@
     </w:p>
     <w:p>
       <w:pPr>
-        <w:pStyle w:val="NoSpacing"/>
+        <w:pStyle w:val="Ingenafstand"/>
         <w:rPr>
           <w:b/>
           <w:i/>
@@ -99,7 +97,7 @@
     </w:p>
     <w:p>
       <w:pPr>
-        <w:pStyle w:val="NoSpacing"/>
+        <w:pStyle w:val="Ingenafstand"/>
         <w:rPr>
           <w:b/>
           <w:i/>
@@ -110,7 +108,7 @@
     </w:p>
     <w:p>
       <w:pPr>
-        <w:pStyle w:val="NoSpacing"/>
+        <w:pStyle w:val="Ingenafstand"/>
         <w:rPr>
           <w:lang w:val="en-US"/>
         </w:rPr>
@@ -124,7 +122,7 @@
     </w:p>
     <w:tbl>
       <w:tblPr>
-        <w:tblStyle w:val="TableGrid"/>
+        <w:tblStyle w:val="Tabel-Gitter"/>
         <w:tblW w:w="0" w:type="auto"/>
         <w:tblLook w:val="04A0" w:firstRow="1" w:lastRow="0" w:firstColumn="1" w:lastColumn="0" w:noHBand="0" w:noVBand="1"/>
       </w:tblPr>
@@ -146,13 +144,12 @@
           </w:tcPr>
           <w:p>
             <w:pPr>
-              <w:pStyle w:val="NoSpacing"/>
+              <w:pStyle w:val="Ingenafstand"/>
               <w:rPr>
                 <w:b/>
                 <w:lang w:val="en-US"/>
               </w:rPr>
             </w:pPr>
-            <w:proofErr w:type="spellStart"/>
             <w:r>
               <w:rPr>
                 <w:b/>
@@ -160,7 +157,6 @@
               </w:rPr>
               <w:t>Saxion</w:t>
             </w:r>
-            <w:proofErr w:type="spellEnd"/>
           </w:p>
         </w:tc>
         <w:tc>
@@ -170,7 +166,7 @@
           </w:tcPr>
           <w:p>
             <w:pPr>
-              <w:pStyle w:val="NoSpacing"/>
+              <w:pStyle w:val="Ingenafstand"/>
               <w:rPr>
                 <w:b/>
                 <w:lang w:val="en-US"/>
@@ -192,7 +188,7 @@
           </w:tcPr>
           <w:p>
             <w:pPr>
-              <w:pStyle w:val="NoSpacing"/>
+              <w:pStyle w:val="Ingenafstand"/>
               <w:rPr>
                 <w:b/>
                 <w:lang w:val="en-US"/>
@@ -214,7 +210,7 @@
           </w:tcPr>
           <w:p>
             <w:pPr>
-              <w:pStyle w:val="NoSpacing"/>
+              <w:pStyle w:val="Ingenafstand"/>
               <w:rPr>
                 <w:b/>
                 <w:lang w:val="en-US"/>
@@ -237,7 +233,7 @@
           </w:tcPr>
           <w:p>
             <w:pPr>
-              <w:pStyle w:val="NoSpacing"/>
+              <w:pStyle w:val="Ingenafstand"/>
               <w:rPr>
                 <w:b/>
                 <w:u w:val="single"/>
@@ -260,7 +256,7 @@
           </w:tcPr>
           <w:p>
             <w:pPr>
-              <w:pStyle w:val="NoSpacing"/>
+              <w:pStyle w:val="Ingenafstand"/>
               <w:rPr>
                 <w:b/>
                 <w:u w:val="single"/>
@@ -273,83 +269,86 @@
                 <w:u w:val="single"/>
                 <w:lang w:val="en-US"/>
               </w:rPr>
-              <w:t>Present</w:t>
-            </w:r>
-            <w:proofErr w:type="gramStart"/>
-            <w:r>
+              <w:t>Present?:</w:t>
+            </w:r>
+          </w:p>
+        </w:tc>
+        <w:tc>
+          <w:tcPr>
+            <w:tcW w:w="1132" w:type="dxa"/>
+          </w:tcPr>
+          <w:p>
+            <w:pPr>
+              <w:pStyle w:val="Ingenafstand"/>
               <w:rPr>
                 <w:b/>
                 <w:u w:val="single"/>
                 <w:lang w:val="en-US"/>
               </w:rPr>
-              <w:t>?:</w:t>
-            </w:r>
-            <w:proofErr w:type="gramEnd"/>
-          </w:p>
-        </w:tc>
-        <w:tc>
-          <w:tcPr>
-            <w:tcW w:w="1132" w:type="dxa"/>
-          </w:tcPr>
-          <w:p>
-            <w:pPr>
-              <w:pStyle w:val="NoSpacing"/>
+            </w:pPr>
+            <w:r>
               <w:rPr>
                 <w:b/>
                 <w:u w:val="single"/>
                 <w:lang w:val="en-US"/>
               </w:rPr>
-            </w:pPr>
-            <w:r>
+              <w:t>Name:</w:t>
+            </w:r>
+          </w:p>
+        </w:tc>
+        <w:tc>
+          <w:tcPr>
+            <w:tcW w:w="1133" w:type="dxa"/>
+          </w:tcPr>
+          <w:p>
+            <w:pPr>
+              <w:pStyle w:val="Ingenafstand"/>
               <w:rPr>
                 <w:b/>
                 <w:u w:val="single"/>
                 <w:lang w:val="en-US"/>
               </w:rPr>
-              <w:t>Name:</w:t>
-            </w:r>
-          </w:p>
-        </w:tc>
-        <w:tc>
-          <w:tcPr>
-            <w:tcW w:w="1133" w:type="dxa"/>
-          </w:tcPr>
-          <w:p>
-            <w:pPr>
-              <w:pStyle w:val="NoSpacing"/>
+            </w:pPr>
+            <w:r>
               <w:rPr>
                 <w:b/>
                 <w:u w:val="single"/>
                 <w:lang w:val="en-US"/>
               </w:rPr>
-            </w:pPr>
-            <w:r>
+              <w:t>Present?:</w:t>
+            </w:r>
+          </w:p>
+        </w:tc>
+        <w:tc>
+          <w:tcPr>
+            <w:tcW w:w="1133" w:type="dxa"/>
+          </w:tcPr>
+          <w:p>
+            <w:pPr>
+              <w:pStyle w:val="Ingenafstand"/>
               <w:rPr>
                 <w:b/>
                 <w:u w:val="single"/>
                 <w:lang w:val="en-US"/>
               </w:rPr>
-              <w:t>Present</w:t>
-            </w:r>
-            <w:proofErr w:type="gramStart"/>
+            </w:pPr>
             <w:r>
               <w:rPr>
                 <w:b/>
                 <w:u w:val="single"/>
                 <w:lang w:val="en-US"/>
               </w:rPr>
-              <w:t>?:</w:t>
-            </w:r>
-            <w:proofErr w:type="gramEnd"/>
-          </w:p>
-        </w:tc>
-        <w:tc>
-          <w:tcPr>
-            <w:tcW w:w="1133" w:type="dxa"/>
-          </w:tcPr>
-          <w:p>
-            <w:pPr>
-              <w:pStyle w:val="NoSpacing"/>
+              <w:t>Name:</w:t>
+            </w:r>
+          </w:p>
+        </w:tc>
+        <w:tc>
+          <w:tcPr>
+            <w:tcW w:w="1133" w:type="dxa"/>
+          </w:tcPr>
+          <w:p>
+            <w:pPr>
+              <w:pStyle w:val="Ingenafstand"/>
               <w:rPr>
                 <w:b/>
                 <w:u w:val="single"/>
@@ -362,17 +361,17 @@
                 <w:u w:val="single"/>
                 <w:lang w:val="en-US"/>
               </w:rPr>
-              <w:t>Name:</w:t>
-            </w:r>
-          </w:p>
-        </w:tc>
-        <w:tc>
-          <w:tcPr>
-            <w:tcW w:w="1133" w:type="dxa"/>
-          </w:tcPr>
-          <w:p>
-            <w:pPr>
-              <w:pStyle w:val="NoSpacing"/>
+              <w:t>Present?:</w:t>
+            </w:r>
+          </w:p>
+        </w:tc>
+        <w:tc>
+          <w:tcPr>
+            <w:tcW w:w="1133" w:type="dxa"/>
+          </w:tcPr>
+          <w:p>
+            <w:pPr>
+              <w:pStyle w:val="Ingenafstand"/>
               <w:rPr>
                 <w:b/>
                 <w:u w:val="single"/>
@@ -385,74 +384,31 @@
                 <w:u w:val="single"/>
                 <w:lang w:val="en-US"/>
               </w:rPr>
-              <w:t>Present</w:t>
-            </w:r>
-            <w:proofErr w:type="gramStart"/>
-            <w:r>
+              <w:t>Name:</w:t>
+            </w:r>
+          </w:p>
+        </w:tc>
+        <w:tc>
+          <w:tcPr>
+            <w:tcW w:w="1133" w:type="dxa"/>
+          </w:tcPr>
+          <w:p>
+            <w:pPr>
+              <w:pStyle w:val="Ingenafstand"/>
               <w:rPr>
                 <w:b/>
                 <w:u w:val="single"/>
                 <w:lang w:val="en-US"/>
               </w:rPr>
-              <w:t>?:</w:t>
-            </w:r>
-            <w:proofErr w:type="gramEnd"/>
-          </w:p>
-        </w:tc>
-        <w:tc>
-          <w:tcPr>
-            <w:tcW w:w="1133" w:type="dxa"/>
-          </w:tcPr>
-          <w:p>
-            <w:pPr>
-              <w:pStyle w:val="NoSpacing"/>
+            </w:pPr>
+            <w:r>
               <w:rPr>
                 <w:b/>
                 <w:u w:val="single"/>
                 <w:lang w:val="en-US"/>
               </w:rPr>
-            </w:pPr>
-            <w:r>
-              <w:rPr>
-                <w:b/>
-                <w:u w:val="single"/>
-                <w:lang w:val="en-US"/>
-              </w:rPr>
-              <w:t>Name:</w:t>
-            </w:r>
-          </w:p>
-        </w:tc>
-        <w:tc>
-          <w:tcPr>
-            <w:tcW w:w="1133" w:type="dxa"/>
-          </w:tcPr>
-          <w:p>
-            <w:pPr>
-              <w:pStyle w:val="NoSpacing"/>
-              <w:rPr>
-                <w:b/>
-                <w:u w:val="single"/>
-                <w:lang w:val="en-US"/>
-              </w:rPr>
-            </w:pPr>
-            <w:r>
-              <w:rPr>
-                <w:b/>
-                <w:u w:val="single"/>
-                <w:lang w:val="en-US"/>
-              </w:rPr>
-              <w:t>Present</w:t>
-            </w:r>
-            <w:proofErr w:type="gramStart"/>
-            <w:r>
-              <w:rPr>
-                <w:b/>
-                <w:u w:val="single"/>
-                <w:lang w:val="en-US"/>
-              </w:rPr>
-              <w:t>?:</w:t>
-            </w:r>
-            <w:proofErr w:type="gramEnd"/>
+              <w:t>Present?:</w:t>
+            </w:r>
           </w:p>
         </w:tc>
       </w:tr>
@@ -463,7 +419,7 @@
           </w:tcPr>
           <w:p>
             <w:pPr>
-              <w:pStyle w:val="NoSpacing"/>
+              <w:pStyle w:val="Ingenafstand"/>
               <w:rPr>
                 <w:lang w:val="en-US"/>
               </w:rPr>
@@ -482,7 +438,7 @@
           </w:tcPr>
           <w:p>
             <w:pPr>
-              <w:pStyle w:val="NoSpacing"/>
+              <w:pStyle w:val="Ingenafstand"/>
               <w:rPr>
                 <w:lang w:val="en-US"/>
               </w:rPr>
@@ -495,7 +451,7 @@
           </w:tcPr>
           <w:p>
             <w:pPr>
-              <w:pStyle w:val="NoSpacing"/>
+              <w:pStyle w:val="Ingenafstand"/>
               <w:rPr>
                 <w:lang w:val="en-US"/>
               </w:rPr>
@@ -514,20 +470,20 @@
           </w:tcPr>
           <w:p>
             <w:pPr>
-              <w:pStyle w:val="NoSpacing"/>
-              <w:rPr>
-                <w:lang w:val="en-US"/>
-              </w:rPr>
-            </w:pPr>
-          </w:p>
-        </w:tc>
-        <w:tc>
-          <w:tcPr>
-            <w:tcW w:w="1133" w:type="dxa"/>
-          </w:tcPr>
-          <w:p>
-            <w:pPr>
-              <w:pStyle w:val="NoSpacing"/>
+              <w:pStyle w:val="Ingenafstand"/>
+              <w:rPr>
+                <w:lang w:val="en-US"/>
+              </w:rPr>
+            </w:pPr>
+          </w:p>
+        </w:tc>
+        <w:tc>
+          <w:tcPr>
+            <w:tcW w:w="1133" w:type="dxa"/>
+          </w:tcPr>
+          <w:p>
+            <w:pPr>
+              <w:pStyle w:val="Ingenafstand"/>
               <w:rPr>
                 <w:lang w:val="en-US"/>
               </w:rPr>
@@ -546,20 +502,20 @@
           </w:tcPr>
           <w:p>
             <w:pPr>
-              <w:pStyle w:val="NoSpacing"/>
-              <w:rPr>
-                <w:lang w:val="en-US"/>
-              </w:rPr>
-            </w:pPr>
-          </w:p>
-        </w:tc>
-        <w:tc>
-          <w:tcPr>
-            <w:tcW w:w="1133" w:type="dxa"/>
-          </w:tcPr>
-          <w:p>
-            <w:pPr>
-              <w:pStyle w:val="NoSpacing"/>
+              <w:pStyle w:val="Ingenafstand"/>
+              <w:rPr>
+                <w:lang w:val="en-US"/>
+              </w:rPr>
+            </w:pPr>
+          </w:p>
+        </w:tc>
+        <w:tc>
+          <w:tcPr>
+            <w:tcW w:w="1133" w:type="dxa"/>
+          </w:tcPr>
+          <w:p>
+            <w:pPr>
+              <w:pStyle w:val="Ingenafstand"/>
               <w:rPr>
                 <w:lang w:val="en-US"/>
               </w:rPr>
@@ -578,7 +534,7 @@
           </w:tcPr>
           <w:p>
             <w:pPr>
-              <w:pStyle w:val="NoSpacing"/>
+              <w:pStyle w:val="Ingenafstand"/>
               <w:rPr>
                 <w:lang w:val="en-US"/>
               </w:rPr>
@@ -593,7 +549,7 @@
           </w:tcPr>
           <w:p>
             <w:pPr>
-              <w:pStyle w:val="NoSpacing"/>
+              <w:pStyle w:val="Ingenafstand"/>
               <w:rPr>
                 <w:lang w:val="en-US"/>
               </w:rPr>
@@ -612,7 +568,7 @@
           </w:tcPr>
           <w:p>
             <w:pPr>
-              <w:pStyle w:val="NoSpacing"/>
+              <w:pStyle w:val="Ingenafstand"/>
               <w:rPr>
                 <w:lang w:val="en-US"/>
               </w:rPr>
@@ -625,7 +581,7 @@
           </w:tcPr>
           <w:p>
             <w:pPr>
-              <w:pStyle w:val="NoSpacing"/>
+              <w:pStyle w:val="Ingenafstand"/>
               <w:rPr>
                 <w:lang w:val="en-US"/>
               </w:rPr>
@@ -644,59 +600,59 @@
           </w:tcPr>
           <w:p>
             <w:pPr>
-              <w:pStyle w:val="NoSpacing"/>
-              <w:rPr>
-                <w:lang w:val="en-US"/>
-              </w:rPr>
-            </w:pPr>
-          </w:p>
-        </w:tc>
-        <w:tc>
-          <w:tcPr>
-            <w:tcW w:w="1133" w:type="dxa"/>
-          </w:tcPr>
-          <w:p>
-            <w:pPr>
-              <w:pStyle w:val="NoSpacing"/>
-              <w:rPr>
-                <w:lang w:val="en-US"/>
-              </w:rPr>
-            </w:pPr>
-          </w:p>
-        </w:tc>
-        <w:tc>
-          <w:tcPr>
-            <w:tcW w:w="1133" w:type="dxa"/>
-          </w:tcPr>
-          <w:p>
-            <w:pPr>
-              <w:pStyle w:val="NoSpacing"/>
-              <w:rPr>
-                <w:lang w:val="en-US"/>
-              </w:rPr>
-            </w:pPr>
-          </w:p>
-        </w:tc>
-        <w:tc>
-          <w:tcPr>
-            <w:tcW w:w="1133" w:type="dxa"/>
-          </w:tcPr>
-          <w:p>
-            <w:pPr>
-              <w:pStyle w:val="NoSpacing"/>
-              <w:rPr>
-                <w:lang w:val="en-US"/>
-              </w:rPr>
-            </w:pPr>
-          </w:p>
-        </w:tc>
-        <w:tc>
-          <w:tcPr>
-            <w:tcW w:w="1133" w:type="dxa"/>
-          </w:tcPr>
-          <w:p>
-            <w:pPr>
-              <w:pStyle w:val="NoSpacing"/>
+              <w:pStyle w:val="Ingenafstand"/>
+              <w:rPr>
+                <w:lang w:val="en-US"/>
+              </w:rPr>
+            </w:pPr>
+          </w:p>
+        </w:tc>
+        <w:tc>
+          <w:tcPr>
+            <w:tcW w:w="1133" w:type="dxa"/>
+          </w:tcPr>
+          <w:p>
+            <w:pPr>
+              <w:pStyle w:val="Ingenafstand"/>
+              <w:rPr>
+                <w:lang w:val="en-US"/>
+              </w:rPr>
+            </w:pPr>
+          </w:p>
+        </w:tc>
+        <w:tc>
+          <w:tcPr>
+            <w:tcW w:w="1133" w:type="dxa"/>
+          </w:tcPr>
+          <w:p>
+            <w:pPr>
+              <w:pStyle w:val="Ingenafstand"/>
+              <w:rPr>
+                <w:lang w:val="en-US"/>
+              </w:rPr>
+            </w:pPr>
+          </w:p>
+        </w:tc>
+        <w:tc>
+          <w:tcPr>
+            <w:tcW w:w="1133" w:type="dxa"/>
+          </w:tcPr>
+          <w:p>
+            <w:pPr>
+              <w:pStyle w:val="Ingenafstand"/>
+              <w:rPr>
+                <w:lang w:val="en-US"/>
+              </w:rPr>
+            </w:pPr>
+          </w:p>
+        </w:tc>
+        <w:tc>
+          <w:tcPr>
+            <w:tcW w:w="1133" w:type="dxa"/>
+          </w:tcPr>
+          <w:p>
+            <w:pPr>
+              <w:pStyle w:val="Ingenafstand"/>
               <w:rPr>
                 <w:lang w:val="en-US"/>
               </w:rPr>
@@ -711,20 +667,20 @@
           </w:tcPr>
           <w:p>
             <w:pPr>
-              <w:pStyle w:val="NoSpacing"/>
-              <w:rPr>
-                <w:lang w:val="en-US"/>
-              </w:rPr>
-            </w:pPr>
-          </w:p>
-        </w:tc>
-        <w:tc>
-          <w:tcPr>
-            <w:tcW w:w="1133" w:type="dxa"/>
-          </w:tcPr>
-          <w:p>
-            <w:pPr>
-              <w:pStyle w:val="NoSpacing"/>
+              <w:pStyle w:val="Ingenafstand"/>
+              <w:rPr>
+                <w:lang w:val="en-US"/>
+              </w:rPr>
+            </w:pPr>
+          </w:p>
+        </w:tc>
+        <w:tc>
+          <w:tcPr>
+            <w:tcW w:w="1133" w:type="dxa"/>
+          </w:tcPr>
+          <w:p>
+            <w:pPr>
+              <w:pStyle w:val="Ingenafstand"/>
               <w:rPr>
                 <w:lang w:val="en-US"/>
               </w:rPr>
@@ -737,7 +693,7 @@
           </w:tcPr>
           <w:p>
             <w:pPr>
-              <w:pStyle w:val="NoSpacing"/>
+              <w:pStyle w:val="Ingenafstand"/>
               <w:rPr>
                 <w:lang w:val="en-US"/>
               </w:rPr>
@@ -756,59 +712,59 @@
           </w:tcPr>
           <w:p>
             <w:pPr>
-              <w:pStyle w:val="NoSpacing"/>
-              <w:rPr>
-                <w:lang w:val="en-US"/>
-              </w:rPr>
-            </w:pPr>
-          </w:p>
-        </w:tc>
-        <w:tc>
-          <w:tcPr>
-            <w:tcW w:w="1133" w:type="dxa"/>
-          </w:tcPr>
-          <w:p>
-            <w:pPr>
-              <w:pStyle w:val="NoSpacing"/>
-              <w:rPr>
-                <w:lang w:val="en-US"/>
-              </w:rPr>
-            </w:pPr>
-          </w:p>
-        </w:tc>
-        <w:tc>
-          <w:tcPr>
-            <w:tcW w:w="1133" w:type="dxa"/>
-          </w:tcPr>
-          <w:p>
-            <w:pPr>
-              <w:pStyle w:val="NoSpacing"/>
-              <w:rPr>
-                <w:lang w:val="en-US"/>
-              </w:rPr>
-            </w:pPr>
-          </w:p>
-        </w:tc>
-        <w:tc>
-          <w:tcPr>
-            <w:tcW w:w="1133" w:type="dxa"/>
-          </w:tcPr>
-          <w:p>
-            <w:pPr>
-              <w:pStyle w:val="NoSpacing"/>
-              <w:rPr>
-                <w:lang w:val="en-US"/>
-              </w:rPr>
-            </w:pPr>
-          </w:p>
-        </w:tc>
-        <w:tc>
-          <w:tcPr>
-            <w:tcW w:w="1133" w:type="dxa"/>
-          </w:tcPr>
-          <w:p>
-            <w:pPr>
-              <w:pStyle w:val="NoSpacing"/>
+              <w:pStyle w:val="Ingenafstand"/>
+              <w:rPr>
+                <w:lang w:val="en-US"/>
+              </w:rPr>
+            </w:pPr>
+          </w:p>
+        </w:tc>
+        <w:tc>
+          <w:tcPr>
+            <w:tcW w:w="1133" w:type="dxa"/>
+          </w:tcPr>
+          <w:p>
+            <w:pPr>
+              <w:pStyle w:val="Ingenafstand"/>
+              <w:rPr>
+                <w:lang w:val="en-US"/>
+              </w:rPr>
+            </w:pPr>
+          </w:p>
+        </w:tc>
+        <w:tc>
+          <w:tcPr>
+            <w:tcW w:w="1133" w:type="dxa"/>
+          </w:tcPr>
+          <w:p>
+            <w:pPr>
+              <w:pStyle w:val="Ingenafstand"/>
+              <w:rPr>
+                <w:lang w:val="en-US"/>
+              </w:rPr>
+            </w:pPr>
+          </w:p>
+        </w:tc>
+        <w:tc>
+          <w:tcPr>
+            <w:tcW w:w="1133" w:type="dxa"/>
+          </w:tcPr>
+          <w:p>
+            <w:pPr>
+              <w:pStyle w:val="Ingenafstand"/>
+              <w:rPr>
+                <w:lang w:val="en-US"/>
+              </w:rPr>
+            </w:pPr>
+          </w:p>
+        </w:tc>
+        <w:tc>
+          <w:tcPr>
+            <w:tcW w:w="1133" w:type="dxa"/>
+          </w:tcPr>
+          <w:p>
+            <w:pPr>
+              <w:pStyle w:val="Ingenafstand"/>
               <w:rPr>
                 <w:lang w:val="en-US"/>
               </w:rPr>
@@ -823,20 +779,20 @@
           </w:tcPr>
           <w:p>
             <w:pPr>
-              <w:pStyle w:val="NoSpacing"/>
-              <w:rPr>
-                <w:lang w:val="en-US"/>
-              </w:rPr>
-            </w:pPr>
-          </w:p>
-        </w:tc>
-        <w:tc>
-          <w:tcPr>
-            <w:tcW w:w="1133" w:type="dxa"/>
-          </w:tcPr>
-          <w:p>
-            <w:pPr>
-              <w:pStyle w:val="NoSpacing"/>
+              <w:pStyle w:val="Ingenafstand"/>
+              <w:rPr>
+                <w:lang w:val="en-US"/>
+              </w:rPr>
+            </w:pPr>
+          </w:p>
+        </w:tc>
+        <w:tc>
+          <w:tcPr>
+            <w:tcW w:w="1133" w:type="dxa"/>
+          </w:tcPr>
+          <w:p>
+            <w:pPr>
+              <w:pStyle w:val="Ingenafstand"/>
               <w:rPr>
                 <w:lang w:val="en-US"/>
               </w:rPr>
@@ -849,7 +805,7 @@
           </w:tcPr>
           <w:p>
             <w:pPr>
-              <w:pStyle w:val="NoSpacing"/>
+              <w:pStyle w:val="Ingenafstand"/>
               <w:rPr>
                 <w:lang w:val="en-US"/>
               </w:rPr>
@@ -868,59 +824,59 @@
           </w:tcPr>
           <w:p>
             <w:pPr>
-              <w:pStyle w:val="NoSpacing"/>
-              <w:rPr>
-                <w:lang w:val="en-US"/>
-              </w:rPr>
-            </w:pPr>
-          </w:p>
-        </w:tc>
-        <w:tc>
-          <w:tcPr>
-            <w:tcW w:w="1133" w:type="dxa"/>
-          </w:tcPr>
-          <w:p>
-            <w:pPr>
-              <w:pStyle w:val="NoSpacing"/>
-              <w:rPr>
-                <w:lang w:val="en-US"/>
-              </w:rPr>
-            </w:pPr>
-          </w:p>
-        </w:tc>
-        <w:tc>
-          <w:tcPr>
-            <w:tcW w:w="1133" w:type="dxa"/>
-          </w:tcPr>
-          <w:p>
-            <w:pPr>
-              <w:pStyle w:val="NoSpacing"/>
-              <w:rPr>
-                <w:lang w:val="en-US"/>
-              </w:rPr>
-            </w:pPr>
-          </w:p>
-        </w:tc>
-        <w:tc>
-          <w:tcPr>
-            <w:tcW w:w="1133" w:type="dxa"/>
-          </w:tcPr>
-          <w:p>
-            <w:pPr>
-              <w:pStyle w:val="NoSpacing"/>
-              <w:rPr>
-                <w:lang w:val="en-US"/>
-              </w:rPr>
-            </w:pPr>
-          </w:p>
-        </w:tc>
-        <w:tc>
-          <w:tcPr>
-            <w:tcW w:w="1133" w:type="dxa"/>
-          </w:tcPr>
-          <w:p>
-            <w:pPr>
-              <w:pStyle w:val="NoSpacing"/>
+              <w:pStyle w:val="Ingenafstand"/>
+              <w:rPr>
+                <w:lang w:val="en-US"/>
+              </w:rPr>
+            </w:pPr>
+          </w:p>
+        </w:tc>
+        <w:tc>
+          <w:tcPr>
+            <w:tcW w:w="1133" w:type="dxa"/>
+          </w:tcPr>
+          <w:p>
+            <w:pPr>
+              <w:pStyle w:val="Ingenafstand"/>
+              <w:rPr>
+                <w:lang w:val="en-US"/>
+              </w:rPr>
+            </w:pPr>
+          </w:p>
+        </w:tc>
+        <w:tc>
+          <w:tcPr>
+            <w:tcW w:w="1133" w:type="dxa"/>
+          </w:tcPr>
+          <w:p>
+            <w:pPr>
+              <w:pStyle w:val="Ingenafstand"/>
+              <w:rPr>
+                <w:lang w:val="en-US"/>
+              </w:rPr>
+            </w:pPr>
+          </w:p>
+        </w:tc>
+        <w:tc>
+          <w:tcPr>
+            <w:tcW w:w="1133" w:type="dxa"/>
+          </w:tcPr>
+          <w:p>
+            <w:pPr>
+              <w:pStyle w:val="Ingenafstand"/>
+              <w:rPr>
+                <w:lang w:val="en-US"/>
+              </w:rPr>
+            </w:pPr>
+          </w:p>
+        </w:tc>
+        <w:tc>
+          <w:tcPr>
+            <w:tcW w:w="1133" w:type="dxa"/>
+          </w:tcPr>
+          <w:p>
+            <w:pPr>
+              <w:pStyle w:val="Ingenafstand"/>
               <w:rPr>
                 <w:lang w:val="en-US"/>
               </w:rPr>
@@ -935,20 +891,20 @@
           </w:tcPr>
           <w:p>
             <w:pPr>
-              <w:pStyle w:val="NoSpacing"/>
-              <w:rPr>
-                <w:lang w:val="en-US"/>
-              </w:rPr>
-            </w:pPr>
-          </w:p>
-        </w:tc>
-        <w:tc>
-          <w:tcPr>
-            <w:tcW w:w="1133" w:type="dxa"/>
-          </w:tcPr>
-          <w:p>
-            <w:pPr>
-              <w:pStyle w:val="NoSpacing"/>
+              <w:pStyle w:val="Ingenafstand"/>
+              <w:rPr>
+                <w:lang w:val="en-US"/>
+              </w:rPr>
+            </w:pPr>
+          </w:p>
+        </w:tc>
+        <w:tc>
+          <w:tcPr>
+            <w:tcW w:w="1133" w:type="dxa"/>
+          </w:tcPr>
+          <w:p>
+            <w:pPr>
+              <w:pStyle w:val="Ingenafstand"/>
               <w:rPr>
                 <w:lang w:val="en-US"/>
               </w:rPr>
@@ -961,7 +917,7 @@
           </w:tcPr>
           <w:p>
             <w:pPr>
-              <w:pStyle w:val="NoSpacing"/>
+              <w:pStyle w:val="Ingenafstand"/>
               <w:rPr>
                 <w:lang w:val="en-US"/>
               </w:rPr>
@@ -980,59 +936,59 @@
           </w:tcPr>
           <w:p>
             <w:pPr>
-              <w:pStyle w:val="NoSpacing"/>
-              <w:rPr>
-                <w:lang w:val="en-US"/>
-              </w:rPr>
-            </w:pPr>
-          </w:p>
-        </w:tc>
-        <w:tc>
-          <w:tcPr>
-            <w:tcW w:w="1133" w:type="dxa"/>
-          </w:tcPr>
-          <w:p>
-            <w:pPr>
-              <w:pStyle w:val="NoSpacing"/>
-              <w:rPr>
-                <w:lang w:val="en-US"/>
-              </w:rPr>
-            </w:pPr>
-          </w:p>
-        </w:tc>
-        <w:tc>
-          <w:tcPr>
-            <w:tcW w:w="1133" w:type="dxa"/>
-          </w:tcPr>
-          <w:p>
-            <w:pPr>
-              <w:pStyle w:val="NoSpacing"/>
-              <w:rPr>
-                <w:lang w:val="en-US"/>
-              </w:rPr>
-            </w:pPr>
-          </w:p>
-        </w:tc>
-        <w:tc>
-          <w:tcPr>
-            <w:tcW w:w="1133" w:type="dxa"/>
-          </w:tcPr>
-          <w:p>
-            <w:pPr>
-              <w:pStyle w:val="NoSpacing"/>
-              <w:rPr>
-                <w:lang w:val="en-US"/>
-              </w:rPr>
-            </w:pPr>
-          </w:p>
-        </w:tc>
-        <w:tc>
-          <w:tcPr>
-            <w:tcW w:w="1133" w:type="dxa"/>
-          </w:tcPr>
-          <w:p>
-            <w:pPr>
-              <w:pStyle w:val="NoSpacing"/>
+              <w:pStyle w:val="Ingenafstand"/>
+              <w:rPr>
+                <w:lang w:val="en-US"/>
+              </w:rPr>
+            </w:pPr>
+          </w:p>
+        </w:tc>
+        <w:tc>
+          <w:tcPr>
+            <w:tcW w:w="1133" w:type="dxa"/>
+          </w:tcPr>
+          <w:p>
+            <w:pPr>
+              <w:pStyle w:val="Ingenafstand"/>
+              <w:rPr>
+                <w:lang w:val="en-US"/>
+              </w:rPr>
+            </w:pPr>
+          </w:p>
+        </w:tc>
+        <w:tc>
+          <w:tcPr>
+            <w:tcW w:w="1133" w:type="dxa"/>
+          </w:tcPr>
+          <w:p>
+            <w:pPr>
+              <w:pStyle w:val="Ingenafstand"/>
+              <w:rPr>
+                <w:lang w:val="en-US"/>
+              </w:rPr>
+            </w:pPr>
+          </w:p>
+        </w:tc>
+        <w:tc>
+          <w:tcPr>
+            <w:tcW w:w="1133" w:type="dxa"/>
+          </w:tcPr>
+          <w:p>
+            <w:pPr>
+              <w:pStyle w:val="Ingenafstand"/>
+              <w:rPr>
+                <w:lang w:val="en-US"/>
+              </w:rPr>
+            </w:pPr>
+          </w:p>
+        </w:tc>
+        <w:tc>
+          <w:tcPr>
+            <w:tcW w:w="1133" w:type="dxa"/>
+          </w:tcPr>
+          <w:p>
+            <w:pPr>
+              <w:pStyle w:val="Ingenafstand"/>
               <w:rPr>
                 <w:lang w:val="en-US"/>
               </w:rPr>
@@ -1050,7 +1006,7 @@
     </w:p>
     <w:tbl>
       <w:tblPr>
-        <w:tblStyle w:val="TableGrid"/>
+        <w:tblStyle w:val="Tabel-Gitter"/>
         <w:tblW w:w="9067" w:type="dxa"/>
         <w:tblLook w:val="04A0" w:firstRow="1" w:lastRow="0" w:firstColumn="1" w:lastColumn="0" w:noHBand="0" w:noVBand="1"/>
       </w:tblPr>
@@ -1168,14 +1124,12 @@
                 <w:lang w:val="en-US"/>
               </w:rPr>
             </w:pPr>
-            <w:proofErr w:type="spellStart"/>
             <w:r>
               <w:rPr>
                 <w:lang w:val="en-US"/>
               </w:rPr>
               <w:t>Saxion</w:t>
             </w:r>
-            <w:proofErr w:type="spellEnd"/>
           </w:p>
         </w:tc>
       </w:tr>
@@ -1190,6 +1144,12 @@
                 <w:lang w:val="en-US"/>
               </w:rPr>
             </w:pPr>
+            <w:r>
+              <w:rPr>
+                <w:lang w:val="en-US"/>
+              </w:rPr>
+              <w:t>Talk about requirement specification for the project</w:t>
+            </w:r>
           </w:p>
         </w:tc>
         <w:tc>
@@ -1202,6 +1162,12 @@
                 <w:lang w:val="en-US"/>
               </w:rPr>
             </w:pPr>
+            <w:r>
+              <w:rPr>
+                <w:lang w:val="en-US"/>
+              </w:rPr>
+              <w:t>30</w:t>
+            </w:r>
           </w:p>
         </w:tc>
         <w:tc>
@@ -1214,6 +1180,12 @@
                 <w:lang w:val="en-US"/>
               </w:rPr>
             </w:pPr>
+            <w:r>
+              <w:rPr>
+                <w:lang w:val="en-US"/>
+              </w:rPr>
+              <w:t>All, AAU will have a document ready.</w:t>
+            </w:r>
           </w:p>
         </w:tc>
       </w:tr>
@@ -1231,6 +1203,12 @@
                 <w:lang w:val="en-US"/>
               </w:rPr>
             </w:pPr>
+            <w:r>
+              <w:rPr>
+                <w:lang w:val="en-US"/>
+              </w:rPr>
+              <w:t>Barcelona, what we need to get out of it.</w:t>
+            </w:r>
           </w:p>
         </w:tc>
         <w:tc>
@@ -1243,6 +1221,12 @@
                 <w:lang w:val="en-US"/>
               </w:rPr>
             </w:pPr>
+            <w:r>
+              <w:rPr>
+                <w:lang w:val="en-US"/>
+              </w:rPr>
+              <w:t>10</w:t>
+            </w:r>
           </w:p>
         </w:tc>
         <w:tc>
@@ -1255,6 +1239,12 @@
                 <w:lang w:val="en-US"/>
               </w:rPr>
             </w:pPr>
+            <w:r>
+              <w:rPr>
+                <w:lang w:val="en-US"/>
+              </w:rPr>
+              <w:t>AAU</w:t>
+            </w:r>
           </w:p>
         </w:tc>
       </w:tr>
@@ -1269,6 +1259,12 @@
                 <w:lang w:val="en-US"/>
               </w:rPr>
             </w:pPr>
+            <w:r>
+              <w:rPr>
+                <w:lang w:val="en-US"/>
+              </w:rPr>
+              <w:t>Ideas for collaboration.</w:t>
+            </w:r>
           </w:p>
         </w:tc>
         <w:tc>
@@ -1281,6 +1277,12 @@
                 <w:lang w:val="en-US"/>
               </w:rPr>
             </w:pPr>
+            <w:r>
+              <w:rPr>
+                <w:lang w:val="en-US"/>
+              </w:rPr>
+              <w:t>5</w:t>
+            </w:r>
           </w:p>
         </w:tc>
         <w:tc>
@@ -1293,6 +1295,12 @@
                 <w:lang w:val="en-US"/>
               </w:rPr>
             </w:pPr>
+            <w:r>
+              <w:rPr>
+                <w:lang w:val="en-US"/>
+              </w:rPr>
+              <w:t>AAU</w:t>
+            </w:r>
           </w:p>
         </w:tc>
       </w:tr>
@@ -1307,6 +1315,12 @@
                 <w:lang w:val="en-US"/>
               </w:rPr>
             </w:pPr>
+            <w:r>
+              <w:rPr>
+                <w:lang w:val="en-US"/>
+              </w:rPr>
+              <w:t>Redoing questions, expansion</w:t>
+            </w:r>
           </w:p>
         </w:tc>
         <w:tc>
@@ -1319,6 +1333,12 @@
                 <w:lang w:val="en-US"/>
               </w:rPr>
             </w:pPr>
+            <w:r>
+              <w:rPr>
+                <w:lang w:val="en-US"/>
+              </w:rPr>
+              <w:t>5</w:t>
+            </w:r>
           </w:p>
         </w:tc>
         <w:tc>
@@ -1331,6 +1351,14 @@
                 <w:lang w:val="en-US"/>
               </w:rPr>
             </w:pPr>
+            <w:r>
+              <w:rPr>
+                <w:lang w:val="en-US"/>
+              </w:rPr>
+              <w:t>AAU</w:t>
+            </w:r>
+            <w:bookmarkStart w:id="0" w:name="_GoBack"/>
+            <w:bookmarkEnd w:id="0"/>
           </w:p>
         </w:tc>
       </w:tr>
@@ -1758,7 +1786,7 @@
     </w:tbl>
     <w:p>
       <w:pPr>
-        <w:pStyle w:val="NoSpacing"/>
+        <w:pStyle w:val="Ingenafstand"/>
         <w:rPr>
           <w:lang w:val="en-US"/>
         </w:rPr>
@@ -1766,7 +1794,7 @@
     </w:p>
     <w:p>
       <w:pPr>
-        <w:pStyle w:val="NoSpacing"/>
+        <w:pStyle w:val="Ingenafstand"/>
         <w:rPr>
           <w:b/>
           <w:lang w:val="en-US"/>
@@ -1810,7 +1838,7 @@
     </w:p>
     <w:p>
       <w:pPr>
-        <w:pStyle w:val="NoSpacing"/>
+        <w:pStyle w:val="Ingenafstand"/>
         <w:rPr>
           <w:b/>
           <w:lang w:val="en-US"/>
@@ -1854,7 +1882,7 @@
     </w:p>
     <w:p>
       <w:pPr>
-        <w:pStyle w:val="NoSpacing"/>
+        <w:pStyle w:val="Ingenafstand"/>
         <w:rPr>
           <w:lang w:val="en-US"/>
         </w:rPr>
@@ -1862,7 +1890,7 @@
     </w:p>
     <w:p>
       <w:pPr>
-        <w:pStyle w:val="NoSpacing"/>
+        <w:pStyle w:val="Ingenafstand"/>
         <w:rPr>
           <w:lang w:val="en-US"/>
         </w:rPr>
@@ -1870,7 +1898,7 @@
     </w:p>
     <w:p>
       <w:pPr>
-        <w:pStyle w:val="NoSpacing"/>
+        <w:pStyle w:val="Ingenafstand"/>
         <w:rPr>
           <w:lang w:val="en-US"/>
         </w:rPr>
@@ -1878,7 +1906,7 @@
     </w:p>
     <w:p>
       <w:pPr>
-        <w:pStyle w:val="NoSpacing"/>
+        <w:pStyle w:val="Ingenafstand"/>
         <w:rPr>
           <w:lang w:val="en-US"/>
         </w:rPr>
@@ -1886,7 +1914,7 @@
     </w:p>
     <w:p>
       <w:pPr>
-        <w:pStyle w:val="NoSpacing"/>
+        <w:pStyle w:val="Ingenafstand"/>
         <w:rPr>
           <w:lang w:val="en-US"/>
         </w:rPr>
@@ -1894,7 +1922,7 @@
     </w:p>
     <w:p>
       <w:pPr>
-        <w:pStyle w:val="NoSpacing"/>
+        <w:pStyle w:val="Ingenafstand"/>
         <w:rPr>
           <w:lang w:val="en-US"/>
         </w:rPr>
@@ -1902,7 +1930,7 @@
     </w:p>
     <w:p>
       <w:pPr>
-        <w:pStyle w:val="NoSpacing"/>
+        <w:pStyle w:val="Ingenafstand"/>
         <w:rPr>
           <w:lang w:val="en-US"/>
         </w:rPr>
@@ -1910,7 +1938,7 @@
     </w:p>
     <w:p>
       <w:pPr>
-        <w:pStyle w:val="NoSpacing"/>
+        <w:pStyle w:val="Ingenafstand"/>
         <w:rPr>
           <w:lang w:val="en-US"/>
         </w:rPr>
@@ -1918,7 +1946,7 @@
     </w:p>
     <w:p>
       <w:pPr>
-        <w:pStyle w:val="NoSpacing"/>
+        <w:pStyle w:val="Ingenafstand"/>
         <w:rPr>
           <w:lang w:val="en-US"/>
         </w:rPr>
@@ -1926,7 +1954,7 @@
     </w:p>
     <w:p>
       <w:pPr>
-        <w:pStyle w:val="NoSpacing"/>
+        <w:pStyle w:val="Ingenafstand"/>
         <w:rPr>
           <w:lang w:val="en-US"/>
         </w:rPr>
@@ -1934,7 +1962,7 @@
     </w:p>
     <w:p>
       <w:pPr>
-        <w:pStyle w:val="NoSpacing"/>
+        <w:pStyle w:val="Ingenafstand"/>
         <w:rPr>
           <w:lang w:val="en-US"/>
         </w:rPr>
@@ -1942,7 +1970,7 @@
     </w:p>
     <w:p>
       <w:pPr>
-        <w:pStyle w:val="NoSpacing"/>
+        <w:pStyle w:val="Ingenafstand"/>
         <w:rPr>
           <w:lang w:val="en-US"/>
         </w:rPr>
@@ -1950,7 +1978,7 @@
     </w:p>
     <w:p>
       <w:pPr>
-        <w:pStyle w:val="NoSpacing"/>
+        <w:pStyle w:val="Ingenafstand"/>
         <w:rPr>
           <w:lang w:val="en-US"/>
         </w:rPr>
@@ -1958,7 +1986,7 @@
     </w:p>
     <w:p>
       <w:pPr>
-        <w:pStyle w:val="NoSpacing"/>
+        <w:pStyle w:val="Ingenafstand"/>
         <w:rPr>
           <w:lang w:val="en-US"/>
         </w:rPr>
@@ -1984,7 +2012,7 @@
 </file>
 
 <file path=word/endnotes.xml><?xml version="1.0" encoding="utf-8"?>
-<w:endnotes xmlns:wpc="http://schemas.microsoft.com/office/word/2010/wordprocessingCanvas" xmlns:mc="http://schemas.openxmlformats.org/markup-compatibility/2006" xmlns:o="urn:schemas-microsoft-com:office:office" xmlns:r="http://schemas.openxmlformats.org/officeDocument/2006/relationships" xmlns:m="http://schemas.openxmlformats.org/officeDocument/2006/math" xmlns:v="urn:schemas-microsoft-com:vml" xmlns:wp14="http://schemas.microsoft.com/office/word/2010/wordprocessingDrawing" xmlns:wp="http://schemas.openxmlformats.org/drawingml/2006/wordprocessingDrawing" xmlns:w10="urn:schemas-microsoft-com:office:word" xmlns:w="http://schemas.openxmlformats.org/wordprocessingml/2006/main" xmlns:w14="http://schemas.microsoft.com/office/word/2010/wordml" xmlns:w15="http://schemas.microsoft.com/office/word/2012/wordml" xmlns:wpg="http://schemas.microsoft.com/office/word/2010/wordprocessingGroup" xmlns:wpi="http://schemas.microsoft.com/office/word/2010/wordprocessingInk" xmlns:wne="http://schemas.microsoft.com/office/word/2006/wordml" xmlns:wps="http://schemas.microsoft.com/office/word/2010/wordprocessingShape" mc:Ignorable="w14 w15 wp14">
+<w:endnotes xmlns:wpc="http://schemas.microsoft.com/office/word/2010/wordprocessingCanvas" xmlns:cx="http://schemas.microsoft.com/office/drawing/2014/chartex" xmlns:cx1="http://schemas.microsoft.com/office/drawing/2015/9/8/chartex" xmlns:cx2="http://schemas.microsoft.com/office/drawing/2015/10/21/chartex" xmlns:cx3="http://schemas.microsoft.com/office/drawing/2016/5/9/chartex" xmlns:cx4="http://schemas.microsoft.com/office/drawing/2016/5/10/chartex" xmlns:cx5="http://schemas.microsoft.com/office/drawing/2016/5/11/chartex" xmlns:cx6="http://schemas.microsoft.com/office/drawing/2016/5/12/chartex" xmlns:cx7="http://schemas.microsoft.com/office/drawing/2016/5/13/chartex" xmlns:cx8="http://schemas.microsoft.com/office/drawing/2016/5/14/chartex" xmlns:mc="http://schemas.openxmlformats.org/markup-compatibility/2006" xmlns:aink="http://schemas.microsoft.com/office/drawing/2016/ink" xmlns:am3d="http://schemas.microsoft.com/office/drawing/2017/model3d" xmlns:o="urn:schemas-microsoft-com:office:office" xmlns:r="http://schemas.openxmlformats.org/officeDocument/2006/relationships" xmlns:m="http://schemas.openxmlformats.org/officeDocument/2006/math" xmlns:v="urn:schemas-microsoft-com:vml" xmlns:wp14="http://schemas.microsoft.com/office/word/2010/wordprocessingDrawing" xmlns:wp="http://schemas.openxmlformats.org/drawingml/2006/wordprocessingDrawing" xmlns:w10="urn:schemas-microsoft-com:office:word" xmlns:w="http://schemas.openxmlformats.org/wordprocessingml/2006/main" xmlns:w14="http://schemas.microsoft.com/office/word/2010/wordml" xmlns:w15="http://schemas.microsoft.com/office/word/2012/wordml" xmlns:w16cid="http://schemas.microsoft.com/office/word/2016/wordml/cid" xmlns:w16se="http://schemas.microsoft.com/office/word/2015/wordml/symex" xmlns:wpg="http://schemas.microsoft.com/office/word/2010/wordprocessingGroup" xmlns:wpi="http://schemas.microsoft.com/office/word/2010/wordprocessingInk" xmlns:wne="http://schemas.microsoft.com/office/word/2006/wordml" xmlns:wps="http://schemas.microsoft.com/office/word/2010/wordprocessingShape" mc:Ignorable="w14 w15 w16se w16cid wp14">
   <w:endnote w:type="separator" w:id="-1">
     <w:p>
       <w:pPr>
@@ -2009,10 +2037,10 @@
 </file>
 
 <file path=word/footer1.xml><?xml version="1.0" encoding="utf-8"?>
-<w:ftr xmlns:wpc="http://schemas.microsoft.com/office/word/2010/wordprocessingCanvas" xmlns:mc="http://schemas.openxmlformats.org/markup-compatibility/2006" xmlns:o="urn:schemas-microsoft-com:office:office" xmlns:r="http://schemas.openxmlformats.org/officeDocument/2006/relationships" xmlns:m="http://schemas.openxmlformats.org/officeDocument/2006/math" xmlns:v="urn:schemas-microsoft-com:vml" xmlns:wp14="http://schemas.microsoft.com/office/word/2010/wordprocessingDrawing" xmlns:wp="http://schemas.openxmlformats.org/drawingml/2006/wordprocessingDrawing" xmlns:w10="urn:schemas-microsoft-com:office:word" xmlns:w="http://schemas.openxmlformats.org/wordprocessingml/2006/main" xmlns:w14="http://schemas.microsoft.com/office/word/2010/wordml" xmlns:w15="http://schemas.microsoft.com/office/word/2012/wordml" xmlns:wpg="http://schemas.microsoft.com/office/word/2010/wordprocessingGroup" xmlns:wpi="http://schemas.microsoft.com/office/word/2010/wordprocessingInk" xmlns:wne="http://schemas.microsoft.com/office/word/2006/wordml" xmlns:wps="http://schemas.microsoft.com/office/word/2010/wordprocessingShape" mc:Ignorable="w14 w15 wp14">
+<w:ftr xmlns:wpc="http://schemas.microsoft.com/office/word/2010/wordprocessingCanvas" xmlns:cx="http://schemas.microsoft.com/office/drawing/2014/chartex" xmlns:cx1="http://schemas.microsoft.com/office/drawing/2015/9/8/chartex" xmlns:cx2="http://schemas.microsoft.com/office/drawing/2015/10/21/chartex" xmlns:cx3="http://schemas.microsoft.com/office/drawing/2016/5/9/chartex" xmlns:cx4="http://schemas.microsoft.com/office/drawing/2016/5/10/chartex" xmlns:cx5="http://schemas.microsoft.com/office/drawing/2016/5/11/chartex" xmlns:cx6="http://schemas.microsoft.com/office/drawing/2016/5/12/chartex" xmlns:cx7="http://schemas.microsoft.com/office/drawing/2016/5/13/chartex" xmlns:cx8="http://schemas.microsoft.com/office/drawing/2016/5/14/chartex" xmlns:mc="http://schemas.openxmlformats.org/markup-compatibility/2006" xmlns:aink="http://schemas.microsoft.com/office/drawing/2016/ink" xmlns:am3d="http://schemas.microsoft.com/office/drawing/2017/model3d" xmlns:o="urn:schemas-microsoft-com:office:office" xmlns:r="http://schemas.openxmlformats.org/officeDocument/2006/relationships" xmlns:m="http://schemas.openxmlformats.org/officeDocument/2006/math" xmlns:v="urn:schemas-microsoft-com:vml" xmlns:wp14="http://schemas.microsoft.com/office/word/2010/wordprocessingDrawing" xmlns:wp="http://schemas.openxmlformats.org/drawingml/2006/wordprocessingDrawing" xmlns:w10="urn:schemas-microsoft-com:office:word" xmlns:w="http://schemas.openxmlformats.org/wordprocessingml/2006/main" xmlns:w14="http://schemas.microsoft.com/office/word/2010/wordml" xmlns:w15="http://schemas.microsoft.com/office/word/2012/wordml" xmlns:w16cid="http://schemas.microsoft.com/office/word/2016/wordml/cid" xmlns:w16se="http://schemas.microsoft.com/office/word/2015/wordml/symex" xmlns:wpg="http://schemas.microsoft.com/office/word/2010/wordprocessingGroup" xmlns:wpi="http://schemas.microsoft.com/office/word/2010/wordprocessingInk" xmlns:wne="http://schemas.microsoft.com/office/word/2006/wordml" xmlns:wps="http://schemas.microsoft.com/office/word/2010/wordprocessingShape" mc:Ignorable="w14 w15 w16se w16cid wp14">
   <w:p>
     <w:pPr>
-      <w:pStyle w:val="Footer"/>
+      <w:pStyle w:val="Sidefod"/>
     </w:pPr>
     <w:r>
       <w:rPr>
@@ -2291,7 +2319,7 @@
 </file>
 
 <file path=word/footnotes.xml><?xml version="1.0" encoding="utf-8"?>
-<w:footnotes xmlns:wpc="http://schemas.microsoft.com/office/word/2010/wordprocessingCanvas" xmlns:mc="http://schemas.openxmlformats.org/markup-compatibility/2006" xmlns:o="urn:schemas-microsoft-com:office:office" xmlns:r="http://schemas.openxmlformats.org/officeDocument/2006/relationships" xmlns:m="http://schemas.openxmlformats.org/officeDocument/2006/math" xmlns:v="urn:schemas-microsoft-com:vml" xmlns:wp14="http://schemas.microsoft.com/office/word/2010/wordprocessingDrawing" xmlns:wp="http://schemas.openxmlformats.org/drawingml/2006/wordprocessingDrawing" xmlns:w10="urn:schemas-microsoft-com:office:word" xmlns:w="http://schemas.openxmlformats.org/wordprocessingml/2006/main" xmlns:w14="http://schemas.microsoft.com/office/word/2010/wordml" xmlns:w15="http://schemas.microsoft.com/office/word/2012/wordml" xmlns:wpg="http://schemas.microsoft.com/office/word/2010/wordprocessingGroup" xmlns:wpi="http://schemas.microsoft.com/office/word/2010/wordprocessingInk" xmlns:wne="http://schemas.microsoft.com/office/word/2006/wordml" xmlns:wps="http://schemas.microsoft.com/office/word/2010/wordprocessingShape" mc:Ignorable="w14 w15 wp14">
+<w:footnotes xmlns:wpc="http://schemas.microsoft.com/office/word/2010/wordprocessingCanvas" xmlns:cx="http://schemas.microsoft.com/office/drawing/2014/chartex" xmlns:cx1="http://schemas.microsoft.com/office/drawing/2015/9/8/chartex" xmlns:cx2="http://schemas.microsoft.com/office/drawing/2015/10/21/chartex" xmlns:cx3="http://schemas.microsoft.com/office/drawing/2016/5/9/chartex" xmlns:cx4="http://schemas.microsoft.com/office/drawing/2016/5/10/chartex" xmlns:cx5="http://schemas.microsoft.com/office/drawing/2016/5/11/chartex" xmlns:cx6="http://schemas.microsoft.com/office/drawing/2016/5/12/chartex" xmlns:cx7="http://schemas.microsoft.com/office/drawing/2016/5/13/chartex" xmlns:cx8="http://schemas.microsoft.com/office/drawing/2016/5/14/chartex" xmlns:mc="http://schemas.openxmlformats.org/markup-compatibility/2006" xmlns:aink="http://schemas.microsoft.com/office/drawing/2016/ink" xmlns:am3d="http://schemas.microsoft.com/office/drawing/2017/model3d" xmlns:o="urn:schemas-microsoft-com:office:office" xmlns:r="http://schemas.openxmlformats.org/officeDocument/2006/relationships" xmlns:m="http://schemas.openxmlformats.org/officeDocument/2006/math" xmlns:v="urn:schemas-microsoft-com:vml" xmlns:wp14="http://schemas.microsoft.com/office/word/2010/wordprocessingDrawing" xmlns:wp="http://schemas.openxmlformats.org/drawingml/2006/wordprocessingDrawing" xmlns:w10="urn:schemas-microsoft-com:office:word" xmlns:w="http://schemas.openxmlformats.org/wordprocessingml/2006/main" xmlns:w14="http://schemas.microsoft.com/office/word/2010/wordml" xmlns:w15="http://schemas.microsoft.com/office/word/2012/wordml" xmlns:w16cid="http://schemas.microsoft.com/office/word/2016/wordml/cid" xmlns:w16se="http://schemas.microsoft.com/office/word/2015/wordml/symex" xmlns:wpg="http://schemas.microsoft.com/office/word/2010/wordprocessingGroup" xmlns:wpi="http://schemas.microsoft.com/office/word/2010/wordprocessingInk" xmlns:wne="http://schemas.microsoft.com/office/word/2006/wordml" xmlns:wps="http://schemas.microsoft.com/office/word/2010/wordprocessingShape" mc:Ignorable="w14 w15 w16se w16cid wp14">
   <w:footnote w:type="separator" w:id="-1">
     <w:p>
       <w:pPr>
@@ -2316,10 +2344,10 @@
 </file>
 
 <file path=word/header1.xml><?xml version="1.0" encoding="utf-8"?>
-<w:hdr xmlns:wpc="http://schemas.microsoft.com/office/word/2010/wordprocessingCanvas" xmlns:mc="http://schemas.openxmlformats.org/markup-compatibility/2006" xmlns:o="urn:schemas-microsoft-com:office:office" xmlns:r="http://schemas.openxmlformats.org/officeDocument/2006/relationships" xmlns:m="http://schemas.openxmlformats.org/officeDocument/2006/math" xmlns:v="urn:schemas-microsoft-com:vml" xmlns:wp14="http://schemas.microsoft.com/office/word/2010/wordprocessingDrawing" xmlns:wp="http://schemas.openxmlformats.org/drawingml/2006/wordprocessingDrawing" xmlns:w10="urn:schemas-microsoft-com:office:word" xmlns:w="http://schemas.openxmlformats.org/wordprocessingml/2006/main" xmlns:w14="http://schemas.microsoft.com/office/word/2010/wordml" xmlns:w15="http://schemas.microsoft.com/office/word/2012/wordml" xmlns:wpg="http://schemas.microsoft.com/office/word/2010/wordprocessingGroup" xmlns:wpi="http://schemas.microsoft.com/office/word/2010/wordprocessingInk" xmlns:wne="http://schemas.microsoft.com/office/word/2006/wordml" xmlns:wps="http://schemas.microsoft.com/office/word/2010/wordprocessingShape" mc:Ignorable="w14 w15 wp14">
+<w:hdr xmlns:wpc="http://schemas.microsoft.com/office/word/2010/wordprocessingCanvas" xmlns:cx="http://schemas.microsoft.com/office/drawing/2014/chartex" xmlns:cx1="http://schemas.microsoft.com/office/drawing/2015/9/8/chartex" xmlns:cx2="http://schemas.microsoft.com/office/drawing/2015/10/21/chartex" xmlns:cx3="http://schemas.microsoft.com/office/drawing/2016/5/9/chartex" xmlns:cx4="http://schemas.microsoft.com/office/drawing/2016/5/10/chartex" xmlns:cx5="http://schemas.microsoft.com/office/drawing/2016/5/11/chartex" xmlns:cx6="http://schemas.microsoft.com/office/drawing/2016/5/12/chartex" xmlns:cx7="http://schemas.microsoft.com/office/drawing/2016/5/13/chartex" xmlns:cx8="http://schemas.microsoft.com/office/drawing/2016/5/14/chartex" xmlns:mc="http://schemas.openxmlformats.org/markup-compatibility/2006" xmlns:aink="http://schemas.microsoft.com/office/drawing/2016/ink" xmlns:am3d="http://schemas.microsoft.com/office/drawing/2017/model3d" xmlns:o="urn:schemas-microsoft-com:office:office" xmlns:r="http://schemas.openxmlformats.org/officeDocument/2006/relationships" xmlns:m="http://schemas.openxmlformats.org/officeDocument/2006/math" xmlns:v="urn:schemas-microsoft-com:vml" xmlns:wp14="http://schemas.microsoft.com/office/word/2010/wordprocessingDrawing" xmlns:wp="http://schemas.openxmlformats.org/drawingml/2006/wordprocessingDrawing" xmlns:w10="urn:schemas-microsoft-com:office:word" xmlns:w="http://schemas.openxmlformats.org/wordprocessingml/2006/main" xmlns:w14="http://schemas.microsoft.com/office/word/2010/wordml" xmlns:w15="http://schemas.microsoft.com/office/word/2012/wordml" xmlns:w16cid="http://schemas.microsoft.com/office/word/2016/wordml/cid" xmlns:w16se="http://schemas.microsoft.com/office/word/2015/wordml/symex" xmlns:wpg="http://schemas.microsoft.com/office/word/2010/wordprocessingGroup" xmlns:wpi="http://schemas.microsoft.com/office/word/2010/wordprocessingInk" xmlns:wne="http://schemas.microsoft.com/office/word/2006/wordml" xmlns:wps="http://schemas.microsoft.com/office/word/2010/wordprocessingShape" mc:Ignorable="w14 w15 w16se w16cid wp14">
   <w:p>
     <w:pPr>
-      <w:pStyle w:val="Header"/>
+      <w:pStyle w:val="Sidehoved"/>
     </w:pPr>
     <w:r>
       <w:rPr>
@@ -2462,7 +2490,7 @@
 </file>
 
 <file path=word/styles.xml><?xml version="1.0" encoding="utf-8"?>
-<w:styles xmlns:mc="http://schemas.openxmlformats.org/markup-compatibility/2006" xmlns:r="http://schemas.openxmlformats.org/officeDocument/2006/relationships" xmlns:w="http://schemas.openxmlformats.org/wordprocessingml/2006/main" xmlns:w14="http://schemas.microsoft.com/office/word/2010/wordml" xmlns:w15="http://schemas.microsoft.com/office/word/2012/wordml" mc:Ignorable="w14 w15">
+<w:styles xmlns:mc="http://schemas.openxmlformats.org/markup-compatibility/2006" xmlns:r="http://schemas.openxmlformats.org/officeDocument/2006/relationships" xmlns:w="http://schemas.openxmlformats.org/wordprocessingml/2006/main" xmlns:w14="http://schemas.microsoft.com/office/word/2010/wordml" xmlns:w15="http://schemas.microsoft.com/office/word/2012/wordml" xmlns:w16cid="http://schemas.microsoft.com/office/word/2016/wordml/cid" xmlns:w16se="http://schemas.microsoft.com/office/word/2015/wordml/symex" mc:Ignorable="w14 w15 w16se w16cid">
   <w:docDefaults>
     <w:rPrDefault>
       <w:rPr>
@@ -2478,7 +2506,7 @@
       </w:pPr>
     </w:pPrDefault>
   </w:docDefaults>
-  <w:latentStyles w:defLockedState="0" w:defUIPriority="99" w:defSemiHidden="0" w:defUnhideWhenUsed="0" w:defQFormat="0" w:count="371">
+  <w:latentStyles w:defLockedState="0" w:defUIPriority="99" w:defSemiHidden="0" w:defUnhideWhenUsed="0" w:defQFormat="0" w:count="375">
     <w:lsdException w:name="Normal" w:uiPriority="0" w:qFormat="1"/>
     <w:lsdException w:name="heading 1" w:uiPriority="9" w:qFormat="1"/>
     <w:lsdException w:name="heading 2" w:semiHidden="1" w:uiPriority="9" w:unhideWhenUsed="1" w:qFormat="1"/>
@@ -2584,7 +2612,6 @@
     <w:lsdException w:name="HTML Sample" w:semiHidden="1" w:unhideWhenUsed="1"/>
     <w:lsdException w:name="HTML Typewriter" w:semiHidden="1" w:unhideWhenUsed="1"/>
     <w:lsdException w:name="HTML Variable" w:semiHidden="1" w:unhideWhenUsed="1"/>
-    <w:lsdException w:name="Normal Table" w:semiHidden="1" w:unhideWhenUsed="1"/>
     <w:lsdException w:name="annotation subject" w:semiHidden="1" w:unhideWhenUsed="1"/>
     <w:lsdException w:name="No List" w:semiHidden="1" w:unhideWhenUsed="1"/>
     <w:lsdException w:name="Outline List 1" w:semiHidden="1" w:unhideWhenUsed="1"/>
@@ -2628,10 +2655,8 @@
     <w:lsdException w:name="Table Elegant" w:semiHidden="1" w:unhideWhenUsed="1"/>
     <w:lsdException w:name="Table Professional" w:semiHidden="1" w:unhideWhenUsed="1"/>
     <w:lsdException w:name="Table Subtle 1" w:semiHidden="1" w:unhideWhenUsed="1"/>
-    <w:lsdException w:name="Table Subtle 2" w:semiHidden="1" w:unhideWhenUsed="1"/>
     <w:lsdException w:name="Table Web 1" w:semiHidden="1" w:unhideWhenUsed="1"/>
     <w:lsdException w:name="Table Web 2" w:semiHidden="1" w:unhideWhenUsed="1"/>
-    <w:lsdException w:name="Table Web 3" w:semiHidden="1" w:unhideWhenUsed="1"/>
     <w:lsdException w:name="Balloon Text" w:semiHidden="1" w:unhideWhenUsed="1"/>
     <w:lsdException w:name="Table Grid" w:uiPriority="39"/>
     <w:lsdException w:name="Table Theme" w:semiHidden="1" w:unhideWhenUsed="1"/>
@@ -2850,18 +2875,22 @@
     <w:lsdException w:name="List Table 5 Dark Accent 6" w:uiPriority="50"/>
     <w:lsdException w:name="List Table 6 Colorful Accent 6" w:uiPriority="51"/>
     <w:lsdException w:name="List Table 7 Colorful Accent 6" w:uiPriority="52"/>
+    <w:lsdException w:name="Mention" w:semiHidden="1" w:unhideWhenUsed="1"/>
+    <w:lsdException w:name="Smart Hyperlink" w:semiHidden="1" w:unhideWhenUsed="1"/>
+    <w:lsdException w:name="Hashtag" w:semiHidden="1" w:unhideWhenUsed="1"/>
+    <w:lsdException w:name="Unresolved Mention" w:semiHidden="1" w:unhideWhenUsed="1"/>
   </w:latentStyles>
   <w:style w:type="paragraph" w:default="1" w:styleId="Normal">
     <w:name w:val="Normal"/>
     <w:qFormat/>
   </w:style>
-  <w:style w:type="character" w:default="1" w:styleId="DefaultParagraphFont">
+  <w:style w:type="character" w:default="1" w:styleId="Standardskrifttypeiafsnit">
     <w:name w:val="Default Paragraph Font"/>
     <w:uiPriority w:val="1"/>
     <w:semiHidden/>
     <w:unhideWhenUsed/>
   </w:style>
-  <w:style w:type="table" w:default="1" w:styleId="TableNormal">
+  <w:style w:type="table" w:default="1" w:styleId="Tabel-Normal">
     <w:name w:val="Normal Table"/>
     <w:uiPriority w:val="99"/>
     <w:semiHidden/>
@@ -2876,15 +2905,15 @@
       </w:tblCellMar>
     </w:tblPr>
   </w:style>
-  <w:style w:type="numbering" w:default="1" w:styleId="NoList">
+  <w:style w:type="numbering" w:default="1" w:styleId="Ingenoversigt">
     <w:name w:val="No List"/>
     <w:uiPriority w:val="99"/>
     <w:semiHidden/>
     <w:unhideWhenUsed/>
   </w:style>
-  <w:style w:type="table" w:styleId="TableGrid">
+  <w:style w:type="table" w:styleId="Tabel-Gitter">
     <w:name w:val="Table Grid"/>
-    <w:basedOn w:val="TableNormal"/>
+    <w:basedOn w:val="Tabel-Normal"/>
     <w:uiPriority w:val="39"/>
     <w:rsid w:val="00764F8C"/>
     <w:pPr>
@@ -2901,7 +2930,7 @@
       </w:tblBorders>
     </w:tblPr>
   </w:style>
-  <w:style w:type="paragraph" w:styleId="NoSpacing">
+  <w:style w:type="paragraph" w:styleId="Ingenafstand">
     <w:name w:val="No Spacing"/>
     <w:uiPriority w:val="1"/>
     <w:qFormat/>
@@ -2912,7 +2941,7 @@
   </w:style>
   <w:style w:type="character" w:styleId="Hyperlink">
     <w:name w:val="Hyperlink"/>
-    <w:basedOn w:val="DefaultParagraphFont"/>
+    <w:basedOn w:val="Standardskrifttypeiafsnit"/>
     <w:uiPriority w:val="99"/>
     <w:unhideWhenUsed/>
     <w:rsid w:val="00674AB1"/>
@@ -2921,10 +2950,10 @@
       <w:u w:val="single"/>
     </w:rPr>
   </w:style>
-  <w:style w:type="paragraph" w:styleId="Header">
+  <w:style w:type="paragraph" w:styleId="Sidehoved">
     <w:name w:val="header"/>
     <w:basedOn w:val="Normal"/>
-    <w:link w:val="HeaderChar"/>
+    <w:link w:val="SidehovedTegn"/>
     <w:uiPriority w:val="99"/>
     <w:unhideWhenUsed/>
     <w:rsid w:val="0068225D"/>
@@ -2936,17 +2965,17 @@
       <w:spacing w:after="0" w:line="240" w:lineRule="auto"/>
     </w:pPr>
   </w:style>
-  <w:style w:type="character" w:customStyle="1" w:styleId="HeaderChar">
-    <w:name w:val="Header Char"/>
-    <w:basedOn w:val="DefaultParagraphFont"/>
-    <w:link w:val="Header"/>
+  <w:style w:type="character" w:customStyle="1" w:styleId="SidehovedTegn">
+    <w:name w:val="Sidehoved Tegn"/>
+    <w:basedOn w:val="Standardskrifttypeiafsnit"/>
+    <w:link w:val="Sidehoved"/>
     <w:uiPriority w:val="99"/>
     <w:rsid w:val="0068225D"/>
   </w:style>
-  <w:style w:type="paragraph" w:styleId="Footer">
+  <w:style w:type="paragraph" w:styleId="Sidefod">
     <w:name w:val="footer"/>
     <w:basedOn w:val="Normal"/>
-    <w:link w:val="FooterChar"/>
+    <w:link w:val="SidefodTegn"/>
     <w:uiPriority w:val="99"/>
     <w:unhideWhenUsed/>
     <w:rsid w:val="0068225D"/>
@@ -2958,10 +2987,10 @@
       <w:spacing w:after="0" w:line="240" w:lineRule="auto"/>
     </w:pPr>
   </w:style>
-  <w:style w:type="character" w:customStyle="1" w:styleId="FooterChar">
-    <w:name w:val="Footer Char"/>
-    <w:basedOn w:val="DefaultParagraphFont"/>
-    <w:link w:val="Footer"/>
+  <w:style w:type="character" w:customStyle="1" w:styleId="SidefodTegn">
+    <w:name w:val="Sidefod Tegn"/>
+    <w:basedOn w:val="Standardskrifttypeiafsnit"/>
+    <w:link w:val="Sidefod"/>
     <w:uiPriority w:val="99"/>
     <w:rsid w:val="0068225D"/>
   </w:style>
@@ -3234,7 +3263,7 @@
 </file>
 
 <file path=customXml/itemProps1.xml><?xml version="1.0" encoding="utf-8"?>
-<ds:datastoreItem xmlns:ds="http://schemas.openxmlformats.org/officeDocument/2006/customXml" ds:itemID="{8DE3B954-497C-40BB-B19A-5322D10D5752}">
+<ds:datastoreItem xmlns:ds="http://schemas.openxmlformats.org/officeDocument/2006/customXml" ds:itemID="{CDB76324-02A9-4C29-B312-33BD52768F21}">
   <ds:schemaRefs>
     <ds:schemaRef ds:uri="http://schemas.openxmlformats.org/officeDocument/2006/bibliography"/>
   </ds:schemaRefs>

</xml_diff>

<commit_message>
Removed a topic no longer needed
</commit_message>
<xml_diff>
--- a/files/Meetings/180404meeting-files/20180404meeting.docx
+++ b/files/Meetings/180404meeting-files/20180404meeting.docx
@@ -1,10 +1,10 @@
 
 <file path=word/document.xml><?xml version="1.0" encoding="utf-8"?>
-<w:document xmlns:wpc="http://schemas.microsoft.com/office/word/2010/wordprocessingCanvas" xmlns:mo="http://schemas.microsoft.com/office/mac/office/2008/main" xmlns:mc="http://schemas.openxmlformats.org/markup-compatibility/2006" xmlns:mv="urn:schemas-microsoft-com:mac:vml" xmlns:o="urn:schemas-microsoft-com:office:office" xmlns:r="http://schemas.openxmlformats.org/officeDocument/2006/relationships" xmlns:m="http://schemas.openxmlformats.org/officeDocument/2006/math" xmlns:v="urn:schemas-microsoft-com:vml" xmlns:wp14="http://schemas.microsoft.com/office/word/2010/wordprocessingDrawing" xmlns:wp="http://schemas.openxmlformats.org/drawingml/2006/wordprocessingDrawing" xmlns:w10="urn:schemas-microsoft-com:office:word" xmlns:w="http://schemas.openxmlformats.org/wordprocessingml/2006/main" xmlns:w14="http://schemas.microsoft.com/office/word/2010/wordml" xmlns:w15="http://schemas.microsoft.com/office/word/2012/wordml" xmlns:wpg="http://schemas.microsoft.com/office/word/2010/wordprocessingGroup" xmlns:wpi="http://schemas.microsoft.com/office/word/2010/wordprocessingInk" xmlns:wne="http://schemas.microsoft.com/office/word/2006/wordml" xmlns:wps="http://schemas.microsoft.com/office/word/2010/wordprocessingShape" mc:Ignorable="w14 w15 wp14">
+<w:document xmlns:wpc="http://schemas.microsoft.com/office/word/2010/wordprocessingCanvas" xmlns:cx="http://schemas.microsoft.com/office/drawing/2014/chartex" xmlns:cx1="http://schemas.microsoft.com/office/drawing/2015/9/8/chartex" xmlns:cx2="http://schemas.microsoft.com/office/drawing/2015/10/21/chartex" xmlns:cx3="http://schemas.microsoft.com/office/drawing/2016/5/9/chartex" xmlns:cx4="http://schemas.microsoft.com/office/drawing/2016/5/10/chartex" xmlns:cx5="http://schemas.microsoft.com/office/drawing/2016/5/11/chartex" xmlns:cx6="http://schemas.microsoft.com/office/drawing/2016/5/12/chartex" xmlns:cx7="http://schemas.microsoft.com/office/drawing/2016/5/13/chartex" xmlns:cx8="http://schemas.microsoft.com/office/drawing/2016/5/14/chartex" xmlns:mc="http://schemas.openxmlformats.org/markup-compatibility/2006" xmlns:aink="http://schemas.microsoft.com/office/drawing/2016/ink" xmlns:am3d="http://schemas.microsoft.com/office/drawing/2017/model3d" xmlns:o="urn:schemas-microsoft-com:office:office" xmlns:r="http://schemas.openxmlformats.org/officeDocument/2006/relationships" xmlns:m="http://schemas.openxmlformats.org/officeDocument/2006/math" xmlns:v="urn:schemas-microsoft-com:vml" xmlns:wp14="http://schemas.microsoft.com/office/word/2010/wordprocessingDrawing" xmlns:wp="http://schemas.openxmlformats.org/drawingml/2006/wordprocessingDrawing" xmlns:w10="urn:schemas-microsoft-com:office:word" xmlns:w="http://schemas.openxmlformats.org/wordprocessingml/2006/main" xmlns:w14="http://schemas.microsoft.com/office/word/2010/wordml" xmlns:w15="http://schemas.microsoft.com/office/word/2012/wordml" xmlns:w16cid="http://schemas.microsoft.com/office/word/2016/wordml/cid" xmlns:w16se="http://schemas.microsoft.com/office/word/2015/wordml/symex" xmlns:wpg="http://schemas.microsoft.com/office/word/2010/wordprocessingGroup" xmlns:wpi="http://schemas.microsoft.com/office/word/2010/wordprocessingInk" xmlns:wne="http://schemas.microsoft.com/office/word/2006/wordml" xmlns:wps="http://schemas.microsoft.com/office/word/2010/wordprocessingShape" mc:Ignorable="w14 w15 w16se w16cid wp14">
   <w:body>
     <w:p>
       <w:pPr>
-        <w:pStyle w:val="NoSpacing"/>
+        <w:pStyle w:val="Ingenafstand"/>
         <w:rPr>
           <w:b/>
           <w:lang w:val="en-US"/>
@@ -39,7 +39,7 @@
     </w:p>
     <w:p>
       <w:pPr>
-        <w:pStyle w:val="NoSpacing"/>
+        <w:pStyle w:val="Ingenafstand"/>
         <w:rPr>
           <w:b/>
           <w:lang w:val="en-US"/>
@@ -61,7 +61,7 @@
     </w:p>
     <w:p>
       <w:pPr>
-        <w:pStyle w:val="NoSpacing"/>
+        <w:pStyle w:val="Ingenafstand"/>
         <w:rPr>
           <w:lang w:val="en-US"/>
         </w:rPr>
@@ -69,7 +69,7 @@
     </w:p>
     <w:p>
       <w:pPr>
-        <w:pStyle w:val="NoSpacing"/>
+        <w:pStyle w:val="Ingenafstand"/>
         <w:rPr>
           <w:lang w:val="en-US"/>
         </w:rPr>
@@ -77,7 +77,7 @@
     </w:p>
     <w:p>
       <w:pPr>
-        <w:pStyle w:val="NoSpacing"/>
+        <w:pStyle w:val="Ingenafstand"/>
         <w:rPr>
           <w:b/>
           <w:i/>
@@ -97,7 +97,7 @@
     </w:p>
     <w:p>
       <w:pPr>
-        <w:pStyle w:val="NoSpacing"/>
+        <w:pStyle w:val="Ingenafstand"/>
         <w:rPr>
           <w:b/>
           <w:i/>
@@ -108,7 +108,7 @@
     </w:p>
     <w:p>
       <w:pPr>
-        <w:pStyle w:val="NoSpacing"/>
+        <w:pStyle w:val="Ingenafstand"/>
         <w:rPr>
           <w:lang w:val="en-US"/>
         </w:rPr>
@@ -122,7 +122,7 @@
     </w:p>
     <w:tbl>
       <w:tblPr>
-        <w:tblStyle w:val="TableGrid"/>
+        <w:tblStyle w:val="Tabel-Gitter"/>
         <w:tblW w:w="0" w:type="auto"/>
         <w:tblLook w:val="04A0" w:firstRow="1" w:lastRow="0" w:firstColumn="1" w:lastColumn="0" w:noHBand="0" w:noVBand="1"/>
       </w:tblPr>
@@ -144,13 +144,12 @@
           </w:tcPr>
           <w:p>
             <w:pPr>
-              <w:pStyle w:val="NoSpacing"/>
+              <w:pStyle w:val="Ingenafstand"/>
               <w:rPr>
                 <w:b/>
                 <w:lang w:val="en-US"/>
               </w:rPr>
             </w:pPr>
-            <w:proofErr w:type="spellStart"/>
             <w:r>
               <w:rPr>
                 <w:b/>
@@ -158,7 +157,6 @@
               </w:rPr>
               <w:t>Saxion</w:t>
             </w:r>
-            <w:proofErr w:type="spellEnd"/>
           </w:p>
         </w:tc>
         <w:tc>
@@ -168,7 +166,7 @@
           </w:tcPr>
           <w:p>
             <w:pPr>
-              <w:pStyle w:val="NoSpacing"/>
+              <w:pStyle w:val="Ingenafstand"/>
               <w:rPr>
                 <w:b/>
                 <w:lang w:val="en-US"/>
@@ -190,7 +188,7 @@
           </w:tcPr>
           <w:p>
             <w:pPr>
-              <w:pStyle w:val="NoSpacing"/>
+              <w:pStyle w:val="Ingenafstand"/>
               <w:rPr>
                 <w:b/>
                 <w:lang w:val="en-US"/>
@@ -212,7 +210,7 @@
           </w:tcPr>
           <w:p>
             <w:pPr>
-              <w:pStyle w:val="NoSpacing"/>
+              <w:pStyle w:val="Ingenafstand"/>
               <w:rPr>
                 <w:b/>
                 <w:lang w:val="en-US"/>
@@ -235,7 +233,7 @@
           </w:tcPr>
           <w:p>
             <w:pPr>
-              <w:pStyle w:val="NoSpacing"/>
+              <w:pStyle w:val="Ingenafstand"/>
               <w:rPr>
                 <w:b/>
                 <w:u w:val="single"/>
@@ -258,7 +256,7 @@
           </w:tcPr>
           <w:p>
             <w:pPr>
-              <w:pStyle w:val="NoSpacing"/>
+              <w:pStyle w:val="Ingenafstand"/>
               <w:rPr>
                 <w:b/>
                 <w:u w:val="single"/>
@@ -283,7 +281,7 @@
           </w:tcPr>
           <w:p>
             <w:pPr>
-              <w:pStyle w:val="NoSpacing"/>
+              <w:pStyle w:val="Ingenafstand"/>
               <w:rPr>
                 <w:b/>
                 <w:u w:val="single"/>
@@ -306,7 +304,7 @@
           </w:tcPr>
           <w:p>
             <w:pPr>
-              <w:pStyle w:val="NoSpacing"/>
+              <w:pStyle w:val="Ingenafstand"/>
               <w:rPr>
                 <w:b/>
                 <w:u w:val="single"/>
@@ -331,7 +329,7 @@
           </w:tcPr>
           <w:p>
             <w:pPr>
-              <w:pStyle w:val="NoSpacing"/>
+              <w:pStyle w:val="Ingenafstand"/>
               <w:rPr>
                 <w:b/>
                 <w:u w:val="single"/>
@@ -354,7 +352,7 @@
           </w:tcPr>
           <w:p>
             <w:pPr>
-              <w:pStyle w:val="NoSpacing"/>
+              <w:pStyle w:val="Ingenafstand"/>
               <w:rPr>
                 <w:b/>
                 <w:u w:val="single"/>
@@ -379,7 +377,7 @@
           </w:tcPr>
           <w:p>
             <w:pPr>
-              <w:pStyle w:val="NoSpacing"/>
+              <w:pStyle w:val="Ingenafstand"/>
               <w:rPr>
                 <w:b/>
                 <w:u w:val="single"/>
@@ -402,7 +400,7 @@
           </w:tcPr>
           <w:p>
             <w:pPr>
-              <w:pStyle w:val="NoSpacing"/>
+              <w:pStyle w:val="Ingenafstand"/>
               <w:rPr>
                 <w:b/>
                 <w:u w:val="single"/>
@@ -429,7 +427,7 @@
           </w:tcPr>
           <w:p>
             <w:pPr>
-              <w:pStyle w:val="NoSpacing"/>
+              <w:pStyle w:val="Ingenafstand"/>
               <w:rPr>
                 <w:lang w:val="en-US"/>
               </w:rPr>
@@ -450,7 +448,7 @@
           </w:tcPr>
           <w:p>
             <w:pPr>
-              <w:pStyle w:val="NoSpacing"/>
+              <w:pStyle w:val="Ingenafstand"/>
               <w:rPr>
                 <w:lang w:val="en-US"/>
               </w:rPr>
@@ -463,7 +461,7 @@
           </w:tcPr>
           <w:p>
             <w:pPr>
-              <w:pStyle w:val="NoSpacing"/>
+              <w:pStyle w:val="Ingenafstand"/>
               <w:rPr>
                 <w:lang w:val="en-US"/>
               </w:rPr>
@@ -482,20 +480,20 @@
           </w:tcPr>
           <w:p>
             <w:pPr>
-              <w:pStyle w:val="NoSpacing"/>
-              <w:rPr>
-                <w:lang w:val="en-US"/>
-              </w:rPr>
-            </w:pPr>
-          </w:p>
-        </w:tc>
-        <w:tc>
-          <w:tcPr>
-            <w:tcW w:w="1133" w:type="dxa"/>
-          </w:tcPr>
-          <w:p>
-            <w:pPr>
-              <w:pStyle w:val="NoSpacing"/>
+              <w:pStyle w:val="Ingenafstand"/>
+              <w:rPr>
+                <w:lang w:val="en-US"/>
+              </w:rPr>
+            </w:pPr>
+          </w:p>
+        </w:tc>
+        <w:tc>
+          <w:tcPr>
+            <w:tcW w:w="1133" w:type="dxa"/>
+          </w:tcPr>
+          <w:p>
+            <w:pPr>
+              <w:pStyle w:val="Ingenafstand"/>
               <w:rPr>
                 <w:lang w:val="en-US"/>
               </w:rPr>
@@ -514,20 +512,20 @@
           </w:tcPr>
           <w:p>
             <w:pPr>
-              <w:pStyle w:val="NoSpacing"/>
-              <w:rPr>
-                <w:lang w:val="en-US"/>
-              </w:rPr>
-            </w:pPr>
-          </w:p>
-        </w:tc>
-        <w:tc>
-          <w:tcPr>
-            <w:tcW w:w="1133" w:type="dxa"/>
-          </w:tcPr>
-          <w:p>
-            <w:pPr>
-              <w:pStyle w:val="NoSpacing"/>
+              <w:pStyle w:val="Ingenafstand"/>
+              <w:rPr>
+                <w:lang w:val="en-US"/>
+              </w:rPr>
+            </w:pPr>
+          </w:p>
+        </w:tc>
+        <w:tc>
+          <w:tcPr>
+            <w:tcW w:w="1133" w:type="dxa"/>
+          </w:tcPr>
+          <w:p>
+            <w:pPr>
+              <w:pStyle w:val="Ingenafstand"/>
               <w:rPr>
                 <w:lang w:val="en-US"/>
               </w:rPr>
@@ -546,7 +544,7 @@
           </w:tcPr>
           <w:p>
             <w:pPr>
-              <w:pStyle w:val="NoSpacing"/>
+              <w:pStyle w:val="Ingenafstand"/>
               <w:rPr>
                 <w:lang w:val="en-US"/>
               </w:rPr>
@@ -561,7 +559,7 @@
           </w:tcPr>
           <w:p>
             <w:pPr>
-              <w:pStyle w:val="NoSpacing"/>
+              <w:pStyle w:val="Ingenafstand"/>
               <w:rPr>
                 <w:lang w:val="en-US"/>
               </w:rPr>
@@ -580,7 +578,7 @@
           </w:tcPr>
           <w:p>
             <w:pPr>
-              <w:pStyle w:val="NoSpacing"/>
+              <w:pStyle w:val="Ingenafstand"/>
               <w:rPr>
                 <w:lang w:val="en-US"/>
               </w:rPr>
@@ -593,7 +591,7 @@
           </w:tcPr>
           <w:p>
             <w:pPr>
-              <w:pStyle w:val="NoSpacing"/>
+              <w:pStyle w:val="Ingenafstand"/>
               <w:rPr>
                 <w:lang w:val="en-US"/>
               </w:rPr>
@@ -612,59 +610,59 @@
           </w:tcPr>
           <w:p>
             <w:pPr>
-              <w:pStyle w:val="NoSpacing"/>
-              <w:rPr>
-                <w:lang w:val="en-US"/>
-              </w:rPr>
-            </w:pPr>
-          </w:p>
-        </w:tc>
-        <w:tc>
-          <w:tcPr>
-            <w:tcW w:w="1133" w:type="dxa"/>
-          </w:tcPr>
-          <w:p>
-            <w:pPr>
-              <w:pStyle w:val="NoSpacing"/>
-              <w:rPr>
-                <w:lang w:val="en-US"/>
-              </w:rPr>
-            </w:pPr>
-          </w:p>
-        </w:tc>
-        <w:tc>
-          <w:tcPr>
-            <w:tcW w:w="1133" w:type="dxa"/>
-          </w:tcPr>
-          <w:p>
-            <w:pPr>
-              <w:pStyle w:val="NoSpacing"/>
-              <w:rPr>
-                <w:lang w:val="en-US"/>
-              </w:rPr>
-            </w:pPr>
-          </w:p>
-        </w:tc>
-        <w:tc>
-          <w:tcPr>
-            <w:tcW w:w="1133" w:type="dxa"/>
-          </w:tcPr>
-          <w:p>
-            <w:pPr>
-              <w:pStyle w:val="NoSpacing"/>
-              <w:rPr>
-                <w:lang w:val="en-US"/>
-              </w:rPr>
-            </w:pPr>
-          </w:p>
-        </w:tc>
-        <w:tc>
-          <w:tcPr>
-            <w:tcW w:w="1133" w:type="dxa"/>
-          </w:tcPr>
-          <w:p>
-            <w:pPr>
-              <w:pStyle w:val="NoSpacing"/>
+              <w:pStyle w:val="Ingenafstand"/>
+              <w:rPr>
+                <w:lang w:val="en-US"/>
+              </w:rPr>
+            </w:pPr>
+          </w:p>
+        </w:tc>
+        <w:tc>
+          <w:tcPr>
+            <w:tcW w:w="1133" w:type="dxa"/>
+          </w:tcPr>
+          <w:p>
+            <w:pPr>
+              <w:pStyle w:val="Ingenafstand"/>
+              <w:rPr>
+                <w:lang w:val="en-US"/>
+              </w:rPr>
+            </w:pPr>
+          </w:p>
+        </w:tc>
+        <w:tc>
+          <w:tcPr>
+            <w:tcW w:w="1133" w:type="dxa"/>
+          </w:tcPr>
+          <w:p>
+            <w:pPr>
+              <w:pStyle w:val="Ingenafstand"/>
+              <w:rPr>
+                <w:lang w:val="en-US"/>
+              </w:rPr>
+            </w:pPr>
+          </w:p>
+        </w:tc>
+        <w:tc>
+          <w:tcPr>
+            <w:tcW w:w="1133" w:type="dxa"/>
+          </w:tcPr>
+          <w:p>
+            <w:pPr>
+              <w:pStyle w:val="Ingenafstand"/>
+              <w:rPr>
+                <w:lang w:val="en-US"/>
+              </w:rPr>
+            </w:pPr>
+          </w:p>
+        </w:tc>
+        <w:tc>
+          <w:tcPr>
+            <w:tcW w:w="1133" w:type="dxa"/>
+          </w:tcPr>
+          <w:p>
+            <w:pPr>
+              <w:pStyle w:val="Ingenafstand"/>
               <w:rPr>
                 <w:lang w:val="en-US"/>
               </w:rPr>
@@ -679,20 +677,20 @@
           </w:tcPr>
           <w:p>
             <w:pPr>
-              <w:pStyle w:val="NoSpacing"/>
-              <w:rPr>
-                <w:lang w:val="en-US"/>
-              </w:rPr>
-            </w:pPr>
-          </w:p>
-        </w:tc>
-        <w:tc>
-          <w:tcPr>
-            <w:tcW w:w="1133" w:type="dxa"/>
-          </w:tcPr>
-          <w:p>
-            <w:pPr>
-              <w:pStyle w:val="NoSpacing"/>
+              <w:pStyle w:val="Ingenafstand"/>
+              <w:rPr>
+                <w:lang w:val="en-US"/>
+              </w:rPr>
+            </w:pPr>
+          </w:p>
+        </w:tc>
+        <w:tc>
+          <w:tcPr>
+            <w:tcW w:w="1133" w:type="dxa"/>
+          </w:tcPr>
+          <w:p>
+            <w:pPr>
+              <w:pStyle w:val="Ingenafstand"/>
               <w:rPr>
                 <w:lang w:val="en-US"/>
               </w:rPr>
@@ -705,7 +703,7 @@
           </w:tcPr>
           <w:p>
             <w:pPr>
-              <w:pStyle w:val="NoSpacing"/>
+              <w:pStyle w:val="Ingenafstand"/>
               <w:rPr>
                 <w:lang w:val="en-US"/>
               </w:rPr>
@@ -724,59 +722,59 @@
           </w:tcPr>
           <w:p>
             <w:pPr>
-              <w:pStyle w:val="NoSpacing"/>
-              <w:rPr>
-                <w:lang w:val="en-US"/>
-              </w:rPr>
-            </w:pPr>
-          </w:p>
-        </w:tc>
-        <w:tc>
-          <w:tcPr>
-            <w:tcW w:w="1133" w:type="dxa"/>
-          </w:tcPr>
-          <w:p>
-            <w:pPr>
-              <w:pStyle w:val="NoSpacing"/>
-              <w:rPr>
-                <w:lang w:val="en-US"/>
-              </w:rPr>
-            </w:pPr>
-          </w:p>
-        </w:tc>
-        <w:tc>
-          <w:tcPr>
-            <w:tcW w:w="1133" w:type="dxa"/>
-          </w:tcPr>
-          <w:p>
-            <w:pPr>
-              <w:pStyle w:val="NoSpacing"/>
-              <w:rPr>
-                <w:lang w:val="en-US"/>
-              </w:rPr>
-            </w:pPr>
-          </w:p>
-        </w:tc>
-        <w:tc>
-          <w:tcPr>
-            <w:tcW w:w="1133" w:type="dxa"/>
-          </w:tcPr>
-          <w:p>
-            <w:pPr>
-              <w:pStyle w:val="NoSpacing"/>
-              <w:rPr>
-                <w:lang w:val="en-US"/>
-              </w:rPr>
-            </w:pPr>
-          </w:p>
-        </w:tc>
-        <w:tc>
-          <w:tcPr>
-            <w:tcW w:w="1133" w:type="dxa"/>
-          </w:tcPr>
-          <w:p>
-            <w:pPr>
-              <w:pStyle w:val="NoSpacing"/>
+              <w:pStyle w:val="Ingenafstand"/>
+              <w:rPr>
+                <w:lang w:val="en-US"/>
+              </w:rPr>
+            </w:pPr>
+          </w:p>
+        </w:tc>
+        <w:tc>
+          <w:tcPr>
+            <w:tcW w:w="1133" w:type="dxa"/>
+          </w:tcPr>
+          <w:p>
+            <w:pPr>
+              <w:pStyle w:val="Ingenafstand"/>
+              <w:rPr>
+                <w:lang w:val="en-US"/>
+              </w:rPr>
+            </w:pPr>
+          </w:p>
+        </w:tc>
+        <w:tc>
+          <w:tcPr>
+            <w:tcW w:w="1133" w:type="dxa"/>
+          </w:tcPr>
+          <w:p>
+            <w:pPr>
+              <w:pStyle w:val="Ingenafstand"/>
+              <w:rPr>
+                <w:lang w:val="en-US"/>
+              </w:rPr>
+            </w:pPr>
+          </w:p>
+        </w:tc>
+        <w:tc>
+          <w:tcPr>
+            <w:tcW w:w="1133" w:type="dxa"/>
+          </w:tcPr>
+          <w:p>
+            <w:pPr>
+              <w:pStyle w:val="Ingenafstand"/>
+              <w:rPr>
+                <w:lang w:val="en-US"/>
+              </w:rPr>
+            </w:pPr>
+          </w:p>
+        </w:tc>
+        <w:tc>
+          <w:tcPr>
+            <w:tcW w:w="1133" w:type="dxa"/>
+          </w:tcPr>
+          <w:p>
+            <w:pPr>
+              <w:pStyle w:val="Ingenafstand"/>
               <w:rPr>
                 <w:lang w:val="en-US"/>
               </w:rPr>
@@ -791,20 +789,20 @@
           </w:tcPr>
           <w:p>
             <w:pPr>
-              <w:pStyle w:val="NoSpacing"/>
-              <w:rPr>
-                <w:lang w:val="en-US"/>
-              </w:rPr>
-            </w:pPr>
-          </w:p>
-        </w:tc>
-        <w:tc>
-          <w:tcPr>
-            <w:tcW w:w="1133" w:type="dxa"/>
-          </w:tcPr>
-          <w:p>
-            <w:pPr>
-              <w:pStyle w:val="NoSpacing"/>
+              <w:pStyle w:val="Ingenafstand"/>
+              <w:rPr>
+                <w:lang w:val="en-US"/>
+              </w:rPr>
+            </w:pPr>
+          </w:p>
+        </w:tc>
+        <w:tc>
+          <w:tcPr>
+            <w:tcW w:w="1133" w:type="dxa"/>
+          </w:tcPr>
+          <w:p>
+            <w:pPr>
+              <w:pStyle w:val="Ingenafstand"/>
               <w:rPr>
                 <w:lang w:val="en-US"/>
               </w:rPr>
@@ -817,7 +815,7 @@
           </w:tcPr>
           <w:p>
             <w:pPr>
-              <w:pStyle w:val="NoSpacing"/>
+              <w:pStyle w:val="Ingenafstand"/>
               <w:rPr>
                 <w:lang w:val="en-US"/>
               </w:rPr>
@@ -836,59 +834,59 @@
           </w:tcPr>
           <w:p>
             <w:pPr>
-              <w:pStyle w:val="NoSpacing"/>
-              <w:rPr>
-                <w:lang w:val="en-US"/>
-              </w:rPr>
-            </w:pPr>
-          </w:p>
-        </w:tc>
-        <w:tc>
-          <w:tcPr>
-            <w:tcW w:w="1133" w:type="dxa"/>
-          </w:tcPr>
-          <w:p>
-            <w:pPr>
-              <w:pStyle w:val="NoSpacing"/>
-              <w:rPr>
-                <w:lang w:val="en-US"/>
-              </w:rPr>
-            </w:pPr>
-          </w:p>
-        </w:tc>
-        <w:tc>
-          <w:tcPr>
-            <w:tcW w:w="1133" w:type="dxa"/>
-          </w:tcPr>
-          <w:p>
-            <w:pPr>
-              <w:pStyle w:val="NoSpacing"/>
-              <w:rPr>
-                <w:lang w:val="en-US"/>
-              </w:rPr>
-            </w:pPr>
-          </w:p>
-        </w:tc>
-        <w:tc>
-          <w:tcPr>
-            <w:tcW w:w="1133" w:type="dxa"/>
-          </w:tcPr>
-          <w:p>
-            <w:pPr>
-              <w:pStyle w:val="NoSpacing"/>
-              <w:rPr>
-                <w:lang w:val="en-US"/>
-              </w:rPr>
-            </w:pPr>
-          </w:p>
-        </w:tc>
-        <w:tc>
-          <w:tcPr>
-            <w:tcW w:w="1133" w:type="dxa"/>
-          </w:tcPr>
-          <w:p>
-            <w:pPr>
-              <w:pStyle w:val="NoSpacing"/>
+              <w:pStyle w:val="Ingenafstand"/>
+              <w:rPr>
+                <w:lang w:val="en-US"/>
+              </w:rPr>
+            </w:pPr>
+          </w:p>
+        </w:tc>
+        <w:tc>
+          <w:tcPr>
+            <w:tcW w:w="1133" w:type="dxa"/>
+          </w:tcPr>
+          <w:p>
+            <w:pPr>
+              <w:pStyle w:val="Ingenafstand"/>
+              <w:rPr>
+                <w:lang w:val="en-US"/>
+              </w:rPr>
+            </w:pPr>
+          </w:p>
+        </w:tc>
+        <w:tc>
+          <w:tcPr>
+            <w:tcW w:w="1133" w:type="dxa"/>
+          </w:tcPr>
+          <w:p>
+            <w:pPr>
+              <w:pStyle w:val="Ingenafstand"/>
+              <w:rPr>
+                <w:lang w:val="en-US"/>
+              </w:rPr>
+            </w:pPr>
+          </w:p>
+        </w:tc>
+        <w:tc>
+          <w:tcPr>
+            <w:tcW w:w="1133" w:type="dxa"/>
+          </w:tcPr>
+          <w:p>
+            <w:pPr>
+              <w:pStyle w:val="Ingenafstand"/>
+              <w:rPr>
+                <w:lang w:val="en-US"/>
+              </w:rPr>
+            </w:pPr>
+          </w:p>
+        </w:tc>
+        <w:tc>
+          <w:tcPr>
+            <w:tcW w:w="1133" w:type="dxa"/>
+          </w:tcPr>
+          <w:p>
+            <w:pPr>
+              <w:pStyle w:val="Ingenafstand"/>
               <w:rPr>
                 <w:lang w:val="en-US"/>
               </w:rPr>
@@ -903,20 +901,20 @@
           </w:tcPr>
           <w:p>
             <w:pPr>
-              <w:pStyle w:val="NoSpacing"/>
-              <w:rPr>
-                <w:lang w:val="en-US"/>
-              </w:rPr>
-            </w:pPr>
-          </w:p>
-        </w:tc>
-        <w:tc>
-          <w:tcPr>
-            <w:tcW w:w="1133" w:type="dxa"/>
-          </w:tcPr>
-          <w:p>
-            <w:pPr>
-              <w:pStyle w:val="NoSpacing"/>
+              <w:pStyle w:val="Ingenafstand"/>
+              <w:rPr>
+                <w:lang w:val="en-US"/>
+              </w:rPr>
+            </w:pPr>
+          </w:p>
+        </w:tc>
+        <w:tc>
+          <w:tcPr>
+            <w:tcW w:w="1133" w:type="dxa"/>
+          </w:tcPr>
+          <w:p>
+            <w:pPr>
+              <w:pStyle w:val="Ingenafstand"/>
               <w:rPr>
                 <w:lang w:val="en-US"/>
               </w:rPr>
@@ -929,7 +927,7 @@
           </w:tcPr>
           <w:p>
             <w:pPr>
-              <w:pStyle w:val="NoSpacing"/>
+              <w:pStyle w:val="Ingenafstand"/>
               <w:rPr>
                 <w:lang w:val="en-US"/>
               </w:rPr>
@@ -948,59 +946,59 @@
           </w:tcPr>
           <w:p>
             <w:pPr>
-              <w:pStyle w:val="NoSpacing"/>
-              <w:rPr>
-                <w:lang w:val="en-US"/>
-              </w:rPr>
-            </w:pPr>
-          </w:p>
-        </w:tc>
-        <w:tc>
-          <w:tcPr>
-            <w:tcW w:w="1133" w:type="dxa"/>
-          </w:tcPr>
-          <w:p>
-            <w:pPr>
-              <w:pStyle w:val="NoSpacing"/>
-              <w:rPr>
-                <w:lang w:val="en-US"/>
-              </w:rPr>
-            </w:pPr>
-          </w:p>
-        </w:tc>
-        <w:tc>
-          <w:tcPr>
-            <w:tcW w:w="1133" w:type="dxa"/>
-          </w:tcPr>
-          <w:p>
-            <w:pPr>
-              <w:pStyle w:val="NoSpacing"/>
-              <w:rPr>
-                <w:lang w:val="en-US"/>
-              </w:rPr>
-            </w:pPr>
-          </w:p>
-        </w:tc>
-        <w:tc>
-          <w:tcPr>
-            <w:tcW w:w="1133" w:type="dxa"/>
-          </w:tcPr>
-          <w:p>
-            <w:pPr>
-              <w:pStyle w:val="NoSpacing"/>
-              <w:rPr>
-                <w:lang w:val="en-US"/>
-              </w:rPr>
-            </w:pPr>
-          </w:p>
-        </w:tc>
-        <w:tc>
-          <w:tcPr>
-            <w:tcW w:w="1133" w:type="dxa"/>
-          </w:tcPr>
-          <w:p>
-            <w:pPr>
-              <w:pStyle w:val="NoSpacing"/>
+              <w:pStyle w:val="Ingenafstand"/>
+              <w:rPr>
+                <w:lang w:val="en-US"/>
+              </w:rPr>
+            </w:pPr>
+          </w:p>
+        </w:tc>
+        <w:tc>
+          <w:tcPr>
+            <w:tcW w:w="1133" w:type="dxa"/>
+          </w:tcPr>
+          <w:p>
+            <w:pPr>
+              <w:pStyle w:val="Ingenafstand"/>
+              <w:rPr>
+                <w:lang w:val="en-US"/>
+              </w:rPr>
+            </w:pPr>
+          </w:p>
+        </w:tc>
+        <w:tc>
+          <w:tcPr>
+            <w:tcW w:w="1133" w:type="dxa"/>
+          </w:tcPr>
+          <w:p>
+            <w:pPr>
+              <w:pStyle w:val="Ingenafstand"/>
+              <w:rPr>
+                <w:lang w:val="en-US"/>
+              </w:rPr>
+            </w:pPr>
+          </w:p>
+        </w:tc>
+        <w:tc>
+          <w:tcPr>
+            <w:tcW w:w="1133" w:type="dxa"/>
+          </w:tcPr>
+          <w:p>
+            <w:pPr>
+              <w:pStyle w:val="Ingenafstand"/>
+              <w:rPr>
+                <w:lang w:val="en-US"/>
+              </w:rPr>
+            </w:pPr>
+          </w:p>
+        </w:tc>
+        <w:tc>
+          <w:tcPr>
+            <w:tcW w:w="1133" w:type="dxa"/>
+          </w:tcPr>
+          <w:p>
+            <w:pPr>
+              <w:pStyle w:val="Ingenafstand"/>
               <w:rPr>
                 <w:lang w:val="en-US"/>
               </w:rPr>
@@ -1018,7 +1016,7 @@
     </w:p>
     <w:tbl>
       <w:tblPr>
-        <w:tblStyle w:val="TableGrid"/>
+        <w:tblStyle w:val="Tabel-Gitter"/>
         <w:tblW w:w="9067" w:type="dxa"/>
         <w:tblLook w:val="04A0" w:firstRow="1" w:lastRow="0" w:firstColumn="1" w:lastColumn="0" w:noHBand="0" w:noVBand="1"/>
       </w:tblPr>
@@ -1136,14 +1134,12 @@
                 <w:lang w:val="en-US"/>
               </w:rPr>
             </w:pPr>
-            <w:proofErr w:type="spellStart"/>
             <w:r>
               <w:rPr>
                 <w:lang w:val="en-US"/>
               </w:rPr>
               <w:t>Saxion</w:t>
             </w:r>
-            <w:proofErr w:type="spellEnd"/>
           </w:p>
         </w:tc>
       </w:tr>
@@ -1158,12 +1154,6 @@
                 <w:lang w:val="en-US"/>
               </w:rPr>
             </w:pPr>
-            <w:r>
-              <w:rPr>
-                <w:lang w:val="en-US"/>
-              </w:rPr>
-              <w:t>Talk about requirement specification for the project</w:t>
-            </w:r>
           </w:p>
         </w:tc>
         <w:tc>
@@ -1176,32 +1166,20 @@
                 <w:lang w:val="en-US"/>
               </w:rPr>
             </w:pPr>
-            <w:r>
-              <w:rPr>
-                <w:lang w:val="en-US"/>
-              </w:rPr>
-              <w:t>3</w:t>
-            </w:r>
+          </w:p>
+        </w:tc>
+        <w:tc>
+          <w:tcPr>
+            <w:tcW w:w="1275" w:type="dxa"/>
+          </w:tcPr>
+          <w:p>
+            <w:pPr>
+              <w:rPr>
+                <w:lang w:val="en-US"/>
+              </w:rPr>
+            </w:pPr>
             <w:bookmarkStart w:id="0" w:name="_GoBack"/>
             <w:bookmarkEnd w:id="0"/>
-          </w:p>
-        </w:tc>
-        <w:tc>
-          <w:tcPr>
-            <w:tcW w:w="1275" w:type="dxa"/>
-          </w:tcPr>
-          <w:p>
-            <w:pPr>
-              <w:rPr>
-                <w:lang w:val="en-US"/>
-              </w:rPr>
-            </w:pPr>
-            <w:r>
-              <w:rPr>
-                <w:lang w:val="en-US"/>
-              </w:rPr>
-              <w:t>All, AAU will have a document ready.</w:t>
-            </w:r>
           </w:p>
         </w:tc>
       </w:tr>
@@ -1821,7 +1799,7 @@
     </w:tbl>
     <w:p>
       <w:pPr>
-        <w:pStyle w:val="NoSpacing"/>
+        <w:pStyle w:val="Ingenafstand"/>
         <w:rPr>
           <w:lang w:val="en-US"/>
         </w:rPr>
@@ -1829,7 +1807,7 @@
     </w:p>
     <w:p>
       <w:pPr>
-        <w:pStyle w:val="NoSpacing"/>
+        <w:pStyle w:val="Ingenafstand"/>
         <w:rPr>
           <w:b/>
           <w:lang w:val="en-US"/>
@@ -1873,7 +1851,7 @@
     </w:p>
     <w:p>
       <w:pPr>
-        <w:pStyle w:val="NoSpacing"/>
+        <w:pStyle w:val="Ingenafstand"/>
         <w:rPr>
           <w:b/>
           <w:lang w:val="en-US"/>
@@ -1917,7 +1895,7 @@
     </w:p>
     <w:p>
       <w:pPr>
-        <w:pStyle w:val="NoSpacing"/>
+        <w:pStyle w:val="Ingenafstand"/>
         <w:rPr>
           <w:lang w:val="en-US"/>
         </w:rPr>
@@ -1925,7 +1903,7 @@
     </w:p>
     <w:p>
       <w:pPr>
-        <w:pStyle w:val="NoSpacing"/>
+        <w:pStyle w:val="Ingenafstand"/>
         <w:rPr>
           <w:lang w:val="en-US"/>
         </w:rPr>
@@ -1933,7 +1911,7 @@
     </w:p>
     <w:p>
       <w:pPr>
-        <w:pStyle w:val="NoSpacing"/>
+        <w:pStyle w:val="Ingenafstand"/>
         <w:rPr>
           <w:lang w:val="en-US"/>
         </w:rPr>
@@ -1941,7 +1919,7 @@
     </w:p>
     <w:p>
       <w:pPr>
-        <w:pStyle w:val="NoSpacing"/>
+        <w:pStyle w:val="Ingenafstand"/>
         <w:rPr>
           <w:lang w:val="en-US"/>
         </w:rPr>
@@ -1949,7 +1927,7 @@
     </w:p>
     <w:p>
       <w:pPr>
-        <w:pStyle w:val="NoSpacing"/>
+        <w:pStyle w:val="Ingenafstand"/>
         <w:rPr>
           <w:lang w:val="en-US"/>
         </w:rPr>
@@ -1957,7 +1935,7 @@
     </w:p>
     <w:p>
       <w:pPr>
-        <w:pStyle w:val="NoSpacing"/>
+        <w:pStyle w:val="Ingenafstand"/>
         <w:rPr>
           <w:lang w:val="en-US"/>
         </w:rPr>
@@ -1965,7 +1943,7 @@
     </w:p>
     <w:p>
       <w:pPr>
-        <w:pStyle w:val="NoSpacing"/>
+        <w:pStyle w:val="Ingenafstand"/>
         <w:rPr>
           <w:lang w:val="en-US"/>
         </w:rPr>
@@ -1973,7 +1951,7 @@
     </w:p>
     <w:p>
       <w:pPr>
-        <w:pStyle w:val="NoSpacing"/>
+        <w:pStyle w:val="Ingenafstand"/>
         <w:rPr>
           <w:lang w:val="en-US"/>
         </w:rPr>
@@ -1981,7 +1959,7 @@
     </w:p>
     <w:p>
       <w:pPr>
-        <w:pStyle w:val="NoSpacing"/>
+        <w:pStyle w:val="Ingenafstand"/>
         <w:rPr>
           <w:lang w:val="en-US"/>
         </w:rPr>
@@ -1989,7 +1967,7 @@
     </w:p>
     <w:p>
       <w:pPr>
-        <w:pStyle w:val="NoSpacing"/>
+        <w:pStyle w:val="Ingenafstand"/>
         <w:rPr>
           <w:lang w:val="en-US"/>
         </w:rPr>
@@ -1997,7 +1975,7 @@
     </w:p>
     <w:p>
       <w:pPr>
-        <w:pStyle w:val="NoSpacing"/>
+        <w:pStyle w:val="Ingenafstand"/>
         <w:rPr>
           <w:lang w:val="en-US"/>
         </w:rPr>
@@ -2005,7 +1983,7 @@
     </w:p>
     <w:p>
       <w:pPr>
-        <w:pStyle w:val="NoSpacing"/>
+        <w:pStyle w:val="Ingenafstand"/>
         <w:rPr>
           <w:lang w:val="en-US"/>
         </w:rPr>
@@ -2013,7 +1991,7 @@
     </w:p>
     <w:p>
       <w:pPr>
-        <w:pStyle w:val="NoSpacing"/>
+        <w:pStyle w:val="Ingenafstand"/>
         <w:rPr>
           <w:lang w:val="en-US"/>
         </w:rPr>
@@ -2021,7 +1999,7 @@
     </w:p>
     <w:p>
       <w:pPr>
-        <w:pStyle w:val="NoSpacing"/>
+        <w:pStyle w:val="Ingenafstand"/>
         <w:rPr>
           <w:lang w:val="en-US"/>
         </w:rPr>
@@ -2047,7 +2025,7 @@
 </file>
 
 <file path=word/endnotes.xml><?xml version="1.0" encoding="utf-8"?>
-<w:endnotes xmlns:wpc="http://schemas.microsoft.com/office/word/2010/wordprocessingCanvas" xmlns:mo="http://schemas.microsoft.com/office/mac/office/2008/main" xmlns:mc="http://schemas.openxmlformats.org/markup-compatibility/2006" xmlns:mv="urn:schemas-microsoft-com:mac:vml" xmlns:o="urn:schemas-microsoft-com:office:office" xmlns:r="http://schemas.openxmlformats.org/officeDocument/2006/relationships" xmlns:m="http://schemas.openxmlformats.org/officeDocument/2006/math" xmlns:v="urn:schemas-microsoft-com:vml" xmlns:wp14="http://schemas.microsoft.com/office/word/2010/wordprocessingDrawing" xmlns:wp="http://schemas.openxmlformats.org/drawingml/2006/wordprocessingDrawing" xmlns:w10="urn:schemas-microsoft-com:office:word" xmlns:w="http://schemas.openxmlformats.org/wordprocessingml/2006/main" xmlns:w14="http://schemas.microsoft.com/office/word/2010/wordml" xmlns:w15="http://schemas.microsoft.com/office/word/2012/wordml" xmlns:wpg="http://schemas.microsoft.com/office/word/2010/wordprocessingGroup" xmlns:wpi="http://schemas.microsoft.com/office/word/2010/wordprocessingInk" xmlns:wne="http://schemas.microsoft.com/office/word/2006/wordml" xmlns:wps="http://schemas.microsoft.com/office/word/2010/wordprocessingShape" mc:Ignorable="w14 w15 wp14">
+<w:endnotes xmlns:wpc="http://schemas.microsoft.com/office/word/2010/wordprocessingCanvas" xmlns:cx="http://schemas.microsoft.com/office/drawing/2014/chartex" xmlns:cx1="http://schemas.microsoft.com/office/drawing/2015/9/8/chartex" xmlns:cx2="http://schemas.microsoft.com/office/drawing/2015/10/21/chartex" xmlns:cx3="http://schemas.microsoft.com/office/drawing/2016/5/9/chartex" xmlns:cx4="http://schemas.microsoft.com/office/drawing/2016/5/10/chartex" xmlns:cx5="http://schemas.microsoft.com/office/drawing/2016/5/11/chartex" xmlns:cx6="http://schemas.microsoft.com/office/drawing/2016/5/12/chartex" xmlns:cx7="http://schemas.microsoft.com/office/drawing/2016/5/13/chartex" xmlns:cx8="http://schemas.microsoft.com/office/drawing/2016/5/14/chartex" xmlns:mc="http://schemas.openxmlformats.org/markup-compatibility/2006" xmlns:aink="http://schemas.microsoft.com/office/drawing/2016/ink" xmlns:am3d="http://schemas.microsoft.com/office/drawing/2017/model3d" xmlns:o="urn:schemas-microsoft-com:office:office" xmlns:r="http://schemas.openxmlformats.org/officeDocument/2006/relationships" xmlns:m="http://schemas.openxmlformats.org/officeDocument/2006/math" xmlns:v="urn:schemas-microsoft-com:vml" xmlns:wp14="http://schemas.microsoft.com/office/word/2010/wordprocessingDrawing" xmlns:wp="http://schemas.openxmlformats.org/drawingml/2006/wordprocessingDrawing" xmlns:w10="urn:schemas-microsoft-com:office:word" xmlns:w="http://schemas.openxmlformats.org/wordprocessingml/2006/main" xmlns:w14="http://schemas.microsoft.com/office/word/2010/wordml" xmlns:w15="http://schemas.microsoft.com/office/word/2012/wordml" xmlns:w16cid="http://schemas.microsoft.com/office/word/2016/wordml/cid" xmlns:w16se="http://schemas.microsoft.com/office/word/2015/wordml/symex" xmlns:wpg="http://schemas.microsoft.com/office/word/2010/wordprocessingGroup" xmlns:wpi="http://schemas.microsoft.com/office/word/2010/wordprocessingInk" xmlns:wne="http://schemas.microsoft.com/office/word/2006/wordml" xmlns:wps="http://schemas.microsoft.com/office/word/2010/wordprocessingShape" mc:Ignorable="w14 w15 w16se w16cid wp14">
   <w:endnote w:type="separator" w:id="-1">
     <w:p>
       <w:pPr>
@@ -2072,10 +2050,10 @@
 </file>
 
 <file path=word/footer1.xml><?xml version="1.0" encoding="utf-8"?>
-<w:ftr xmlns:wpc="http://schemas.microsoft.com/office/word/2010/wordprocessingCanvas" xmlns:mo="http://schemas.microsoft.com/office/mac/office/2008/main" xmlns:mc="http://schemas.openxmlformats.org/markup-compatibility/2006" xmlns:mv="urn:schemas-microsoft-com:mac:vml" xmlns:o="urn:schemas-microsoft-com:office:office" xmlns:r="http://schemas.openxmlformats.org/officeDocument/2006/relationships" xmlns:m="http://schemas.openxmlformats.org/officeDocument/2006/math" xmlns:v="urn:schemas-microsoft-com:vml" xmlns:wp14="http://schemas.microsoft.com/office/word/2010/wordprocessingDrawing" xmlns:wp="http://schemas.openxmlformats.org/drawingml/2006/wordprocessingDrawing" xmlns:w10="urn:schemas-microsoft-com:office:word" xmlns:w="http://schemas.openxmlformats.org/wordprocessingml/2006/main" xmlns:w14="http://schemas.microsoft.com/office/word/2010/wordml" xmlns:w15="http://schemas.microsoft.com/office/word/2012/wordml" xmlns:wpg="http://schemas.microsoft.com/office/word/2010/wordprocessingGroup" xmlns:wpi="http://schemas.microsoft.com/office/word/2010/wordprocessingInk" xmlns:wne="http://schemas.microsoft.com/office/word/2006/wordml" xmlns:wps="http://schemas.microsoft.com/office/word/2010/wordprocessingShape" mc:Ignorable="w14 w15 wp14">
+<w:ftr xmlns:wpc="http://schemas.microsoft.com/office/word/2010/wordprocessingCanvas" xmlns:cx="http://schemas.microsoft.com/office/drawing/2014/chartex" xmlns:cx1="http://schemas.microsoft.com/office/drawing/2015/9/8/chartex" xmlns:cx2="http://schemas.microsoft.com/office/drawing/2015/10/21/chartex" xmlns:cx3="http://schemas.microsoft.com/office/drawing/2016/5/9/chartex" xmlns:cx4="http://schemas.microsoft.com/office/drawing/2016/5/10/chartex" xmlns:cx5="http://schemas.microsoft.com/office/drawing/2016/5/11/chartex" xmlns:cx6="http://schemas.microsoft.com/office/drawing/2016/5/12/chartex" xmlns:cx7="http://schemas.microsoft.com/office/drawing/2016/5/13/chartex" xmlns:cx8="http://schemas.microsoft.com/office/drawing/2016/5/14/chartex" xmlns:mc="http://schemas.openxmlformats.org/markup-compatibility/2006" xmlns:aink="http://schemas.microsoft.com/office/drawing/2016/ink" xmlns:am3d="http://schemas.microsoft.com/office/drawing/2017/model3d" xmlns:o="urn:schemas-microsoft-com:office:office" xmlns:r="http://schemas.openxmlformats.org/officeDocument/2006/relationships" xmlns:m="http://schemas.openxmlformats.org/officeDocument/2006/math" xmlns:v="urn:schemas-microsoft-com:vml" xmlns:wp14="http://schemas.microsoft.com/office/word/2010/wordprocessingDrawing" xmlns:wp="http://schemas.openxmlformats.org/drawingml/2006/wordprocessingDrawing" xmlns:w10="urn:schemas-microsoft-com:office:word" xmlns:w="http://schemas.openxmlformats.org/wordprocessingml/2006/main" xmlns:w14="http://schemas.microsoft.com/office/word/2010/wordml" xmlns:w15="http://schemas.microsoft.com/office/word/2012/wordml" xmlns:w16cid="http://schemas.microsoft.com/office/word/2016/wordml/cid" xmlns:w16se="http://schemas.microsoft.com/office/word/2015/wordml/symex" xmlns:wpg="http://schemas.microsoft.com/office/word/2010/wordprocessingGroup" xmlns:wpi="http://schemas.microsoft.com/office/word/2010/wordprocessingInk" xmlns:wne="http://schemas.microsoft.com/office/word/2006/wordml" xmlns:wps="http://schemas.microsoft.com/office/word/2010/wordprocessingShape" mc:Ignorable="w14 w15 w16se w16cid wp14">
   <w:p>
     <w:pPr>
-      <w:pStyle w:val="Footer"/>
+      <w:pStyle w:val="Sidefod"/>
     </w:pPr>
     <w:r>
       <w:rPr>
@@ -2354,7 +2332,7 @@
 </file>
 
 <file path=word/footnotes.xml><?xml version="1.0" encoding="utf-8"?>
-<w:footnotes xmlns:wpc="http://schemas.microsoft.com/office/word/2010/wordprocessingCanvas" xmlns:mo="http://schemas.microsoft.com/office/mac/office/2008/main" xmlns:mc="http://schemas.openxmlformats.org/markup-compatibility/2006" xmlns:mv="urn:schemas-microsoft-com:mac:vml" xmlns:o="urn:schemas-microsoft-com:office:office" xmlns:r="http://schemas.openxmlformats.org/officeDocument/2006/relationships" xmlns:m="http://schemas.openxmlformats.org/officeDocument/2006/math" xmlns:v="urn:schemas-microsoft-com:vml" xmlns:wp14="http://schemas.microsoft.com/office/word/2010/wordprocessingDrawing" xmlns:wp="http://schemas.openxmlformats.org/drawingml/2006/wordprocessingDrawing" xmlns:w10="urn:schemas-microsoft-com:office:word" xmlns:w="http://schemas.openxmlformats.org/wordprocessingml/2006/main" xmlns:w14="http://schemas.microsoft.com/office/word/2010/wordml" xmlns:w15="http://schemas.microsoft.com/office/word/2012/wordml" xmlns:wpg="http://schemas.microsoft.com/office/word/2010/wordprocessingGroup" xmlns:wpi="http://schemas.microsoft.com/office/word/2010/wordprocessingInk" xmlns:wne="http://schemas.microsoft.com/office/word/2006/wordml" xmlns:wps="http://schemas.microsoft.com/office/word/2010/wordprocessingShape" mc:Ignorable="w14 w15 wp14">
+<w:footnotes xmlns:wpc="http://schemas.microsoft.com/office/word/2010/wordprocessingCanvas" xmlns:cx="http://schemas.microsoft.com/office/drawing/2014/chartex" xmlns:cx1="http://schemas.microsoft.com/office/drawing/2015/9/8/chartex" xmlns:cx2="http://schemas.microsoft.com/office/drawing/2015/10/21/chartex" xmlns:cx3="http://schemas.microsoft.com/office/drawing/2016/5/9/chartex" xmlns:cx4="http://schemas.microsoft.com/office/drawing/2016/5/10/chartex" xmlns:cx5="http://schemas.microsoft.com/office/drawing/2016/5/11/chartex" xmlns:cx6="http://schemas.microsoft.com/office/drawing/2016/5/12/chartex" xmlns:cx7="http://schemas.microsoft.com/office/drawing/2016/5/13/chartex" xmlns:cx8="http://schemas.microsoft.com/office/drawing/2016/5/14/chartex" xmlns:mc="http://schemas.openxmlformats.org/markup-compatibility/2006" xmlns:aink="http://schemas.microsoft.com/office/drawing/2016/ink" xmlns:am3d="http://schemas.microsoft.com/office/drawing/2017/model3d" xmlns:o="urn:schemas-microsoft-com:office:office" xmlns:r="http://schemas.openxmlformats.org/officeDocument/2006/relationships" xmlns:m="http://schemas.openxmlformats.org/officeDocument/2006/math" xmlns:v="urn:schemas-microsoft-com:vml" xmlns:wp14="http://schemas.microsoft.com/office/word/2010/wordprocessingDrawing" xmlns:wp="http://schemas.openxmlformats.org/drawingml/2006/wordprocessingDrawing" xmlns:w10="urn:schemas-microsoft-com:office:word" xmlns:w="http://schemas.openxmlformats.org/wordprocessingml/2006/main" xmlns:w14="http://schemas.microsoft.com/office/word/2010/wordml" xmlns:w15="http://schemas.microsoft.com/office/word/2012/wordml" xmlns:w16cid="http://schemas.microsoft.com/office/word/2016/wordml/cid" xmlns:w16se="http://schemas.microsoft.com/office/word/2015/wordml/symex" xmlns:wpg="http://schemas.microsoft.com/office/word/2010/wordprocessingGroup" xmlns:wpi="http://schemas.microsoft.com/office/word/2010/wordprocessingInk" xmlns:wne="http://schemas.microsoft.com/office/word/2006/wordml" xmlns:wps="http://schemas.microsoft.com/office/word/2010/wordprocessingShape" mc:Ignorable="w14 w15 w16se w16cid wp14">
   <w:footnote w:type="separator" w:id="-1">
     <w:p>
       <w:pPr>
@@ -2379,10 +2357,10 @@
 </file>
 
 <file path=word/header1.xml><?xml version="1.0" encoding="utf-8"?>
-<w:hdr xmlns:wpc="http://schemas.microsoft.com/office/word/2010/wordprocessingCanvas" xmlns:mo="http://schemas.microsoft.com/office/mac/office/2008/main" xmlns:mc="http://schemas.openxmlformats.org/markup-compatibility/2006" xmlns:mv="urn:schemas-microsoft-com:mac:vml" xmlns:o="urn:schemas-microsoft-com:office:office" xmlns:r="http://schemas.openxmlformats.org/officeDocument/2006/relationships" xmlns:m="http://schemas.openxmlformats.org/officeDocument/2006/math" xmlns:v="urn:schemas-microsoft-com:vml" xmlns:wp14="http://schemas.microsoft.com/office/word/2010/wordprocessingDrawing" xmlns:wp="http://schemas.openxmlformats.org/drawingml/2006/wordprocessingDrawing" xmlns:w10="urn:schemas-microsoft-com:office:word" xmlns:w="http://schemas.openxmlformats.org/wordprocessingml/2006/main" xmlns:w14="http://schemas.microsoft.com/office/word/2010/wordml" xmlns:w15="http://schemas.microsoft.com/office/word/2012/wordml" xmlns:wpg="http://schemas.microsoft.com/office/word/2010/wordprocessingGroup" xmlns:wpi="http://schemas.microsoft.com/office/word/2010/wordprocessingInk" xmlns:wne="http://schemas.microsoft.com/office/word/2006/wordml" xmlns:wps="http://schemas.microsoft.com/office/word/2010/wordprocessingShape" mc:Ignorable="w14 w15 wp14">
+<w:hdr xmlns:wpc="http://schemas.microsoft.com/office/word/2010/wordprocessingCanvas" xmlns:cx="http://schemas.microsoft.com/office/drawing/2014/chartex" xmlns:cx1="http://schemas.microsoft.com/office/drawing/2015/9/8/chartex" xmlns:cx2="http://schemas.microsoft.com/office/drawing/2015/10/21/chartex" xmlns:cx3="http://schemas.microsoft.com/office/drawing/2016/5/9/chartex" xmlns:cx4="http://schemas.microsoft.com/office/drawing/2016/5/10/chartex" xmlns:cx5="http://schemas.microsoft.com/office/drawing/2016/5/11/chartex" xmlns:cx6="http://schemas.microsoft.com/office/drawing/2016/5/12/chartex" xmlns:cx7="http://schemas.microsoft.com/office/drawing/2016/5/13/chartex" xmlns:cx8="http://schemas.microsoft.com/office/drawing/2016/5/14/chartex" xmlns:mc="http://schemas.openxmlformats.org/markup-compatibility/2006" xmlns:aink="http://schemas.microsoft.com/office/drawing/2016/ink" xmlns:am3d="http://schemas.microsoft.com/office/drawing/2017/model3d" xmlns:o="urn:schemas-microsoft-com:office:office" xmlns:r="http://schemas.openxmlformats.org/officeDocument/2006/relationships" xmlns:m="http://schemas.openxmlformats.org/officeDocument/2006/math" xmlns:v="urn:schemas-microsoft-com:vml" xmlns:wp14="http://schemas.microsoft.com/office/word/2010/wordprocessingDrawing" xmlns:wp="http://schemas.openxmlformats.org/drawingml/2006/wordprocessingDrawing" xmlns:w10="urn:schemas-microsoft-com:office:word" xmlns:w="http://schemas.openxmlformats.org/wordprocessingml/2006/main" xmlns:w14="http://schemas.microsoft.com/office/word/2010/wordml" xmlns:w15="http://schemas.microsoft.com/office/word/2012/wordml" xmlns:w16cid="http://schemas.microsoft.com/office/word/2016/wordml/cid" xmlns:w16se="http://schemas.microsoft.com/office/word/2015/wordml/symex" xmlns:wpg="http://schemas.microsoft.com/office/word/2010/wordprocessingGroup" xmlns:wpi="http://schemas.microsoft.com/office/word/2010/wordprocessingInk" xmlns:wne="http://schemas.microsoft.com/office/word/2006/wordml" xmlns:wps="http://schemas.microsoft.com/office/word/2010/wordprocessingShape" mc:Ignorable="w14 w15 w16se w16cid wp14">
   <w:p>
     <w:pPr>
-      <w:pStyle w:val="Header"/>
+      <w:pStyle w:val="Sidehoved"/>
     </w:pPr>
     <w:r>
       <w:rPr>
@@ -2525,7 +2503,7 @@
 </file>
 
 <file path=word/styles.xml><?xml version="1.0" encoding="utf-8"?>
-<w:styles xmlns:mc="http://schemas.openxmlformats.org/markup-compatibility/2006" xmlns:r="http://schemas.openxmlformats.org/officeDocument/2006/relationships" xmlns:w="http://schemas.openxmlformats.org/wordprocessingml/2006/main" xmlns:w14="http://schemas.microsoft.com/office/word/2010/wordml" xmlns:w15="http://schemas.microsoft.com/office/word/2012/wordml" mc:Ignorable="w14 w15">
+<w:styles xmlns:mc="http://schemas.openxmlformats.org/markup-compatibility/2006" xmlns:r="http://schemas.openxmlformats.org/officeDocument/2006/relationships" xmlns:w="http://schemas.openxmlformats.org/wordprocessingml/2006/main" xmlns:w14="http://schemas.microsoft.com/office/word/2010/wordml" xmlns:w15="http://schemas.microsoft.com/office/word/2012/wordml" xmlns:w16cid="http://schemas.microsoft.com/office/word/2016/wordml/cid" xmlns:w16se="http://schemas.microsoft.com/office/word/2015/wordml/symex" mc:Ignorable="w14 w15 w16se w16cid">
   <w:docDefaults>
     <w:rPrDefault>
       <w:rPr>
@@ -2541,7 +2519,7 @@
       </w:pPr>
     </w:pPrDefault>
   </w:docDefaults>
-  <w:latentStyles w:defLockedState="0" w:defUIPriority="99" w:defSemiHidden="0" w:defUnhideWhenUsed="0" w:defQFormat="0" w:count="382">
+  <w:latentStyles w:defLockedState="0" w:defUIPriority="99" w:defSemiHidden="0" w:defUnhideWhenUsed="0" w:defQFormat="0" w:count="375">
     <w:lsdException w:name="Normal" w:uiPriority="0" w:qFormat="1"/>
     <w:lsdException w:name="heading 1" w:uiPriority="9" w:qFormat="1"/>
     <w:lsdException w:name="heading 2" w:semiHidden="1" w:uiPriority="9" w:unhideWhenUsed="1" w:qFormat="1"/>
@@ -2920,13 +2898,13 @@
     <w:name w:val="Normal"/>
     <w:qFormat/>
   </w:style>
-  <w:style w:type="character" w:default="1" w:styleId="DefaultParagraphFont">
+  <w:style w:type="character" w:default="1" w:styleId="Standardskrifttypeiafsnit">
     <w:name w:val="Default Paragraph Font"/>
     <w:uiPriority w:val="1"/>
     <w:semiHidden/>
     <w:unhideWhenUsed/>
   </w:style>
-  <w:style w:type="table" w:default="1" w:styleId="TableNormal">
+  <w:style w:type="table" w:default="1" w:styleId="Tabel-Normal">
     <w:name w:val="Normal Table"/>
     <w:uiPriority w:val="99"/>
     <w:semiHidden/>
@@ -2941,22 +2919,21 @@
       </w:tblCellMar>
     </w:tblPr>
   </w:style>
-  <w:style w:type="numbering" w:default="1" w:styleId="NoList">
+  <w:style w:type="numbering" w:default="1" w:styleId="Ingenoversigt">
     <w:name w:val="No List"/>
     <w:uiPriority w:val="99"/>
     <w:semiHidden/>
     <w:unhideWhenUsed/>
   </w:style>
-  <w:style w:type="table" w:styleId="TableGrid">
+  <w:style w:type="table" w:styleId="Tabel-Gitter">
     <w:name w:val="Table Grid"/>
-    <w:basedOn w:val="TableNormal"/>
+    <w:basedOn w:val="Tabel-Normal"/>
     <w:uiPriority w:val="39"/>
     <w:rsid w:val="00764F8C"/>
     <w:pPr>
       <w:spacing w:after="0" w:line="240" w:lineRule="auto"/>
     </w:pPr>
     <w:tblPr>
-      <w:tblInd w:w="0" w:type="dxa"/>
       <w:tblBorders>
         <w:top w:val="single" w:sz="4" w:space="0" w:color="auto"/>
         <w:left w:val="single" w:sz="4" w:space="0" w:color="auto"/>
@@ -2965,15 +2942,9 @@
         <w:insideH w:val="single" w:sz="4" w:space="0" w:color="auto"/>
         <w:insideV w:val="single" w:sz="4" w:space="0" w:color="auto"/>
       </w:tblBorders>
-      <w:tblCellMar>
-        <w:top w:w="0" w:type="dxa"/>
-        <w:left w:w="108" w:type="dxa"/>
-        <w:bottom w:w="0" w:type="dxa"/>
-        <w:right w:w="108" w:type="dxa"/>
-      </w:tblCellMar>
     </w:tblPr>
   </w:style>
-  <w:style w:type="paragraph" w:styleId="NoSpacing">
+  <w:style w:type="paragraph" w:styleId="Ingenafstand">
     <w:name w:val="No Spacing"/>
     <w:uiPriority w:val="1"/>
     <w:qFormat/>
@@ -2984,7 +2955,7 @@
   </w:style>
   <w:style w:type="character" w:styleId="Hyperlink">
     <w:name w:val="Hyperlink"/>
-    <w:basedOn w:val="DefaultParagraphFont"/>
+    <w:basedOn w:val="Standardskrifttypeiafsnit"/>
     <w:uiPriority w:val="99"/>
     <w:unhideWhenUsed/>
     <w:rsid w:val="00674AB1"/>
@@ -2993,10 +2964,10 @@
       <w:u w:val="single"/>
     </w:rPr>
   </w:style>
-  <w:style w:type="paragraph" w:styleId="Header">
+  <w:style w:type="paragraph" w:styleId="Sidehoved">
     <w:name w:val="header"/>
     <w:basedOn w:val="Normal"/>
-    <w:link w:val="HeaderChar"/>
+    <w:link w:val="SidehovedTegn"/>
     <w:uiPriority w:val="99"/>
     <w:unhideWhenUsed/>
     <w:rsid w:val="0068225D"/>
@@ -3008,17 +2979,17 @@
       <w:spacing w:after="0" w:line="240" w:lineRule="auto"/>
     </w:pPr>
   </w:style>
-  <w:style w:type="character" w:customStyle="1" w:styleId="HeaderChar">
-    <w:name w:val="Header Char"/>
-    <w:basedOn w:val="DefaultParagraphFont"/>
-    <w:link w:val="Header"/>
+  <w:style w:type="character" w:customStyle="1" w:styleId="SidehovedTegn">
+    <w:name w:val="Sidehoved Tegn"/>
+    <w:basedOn w:val="Standardskrifttypeiafsnit"/>
+    <w:link w:val="Sidehoved"/>
     <w:uiPriority w:val="99"/>
     <w:rsid w:val="0068225D"/>
   </w:style>
-  <w:style w:type="paragraph" w:styleId="Footer">
+  <w:style w:type="paragraph" w:styleId="Sidefod">
     <w:name w:val="footer"/>
     <w:basedOn w:val="Normal"/>
-    <w:link w:val="FooterChar"/>
+    <w:link w:val="SidefodTegn"/>
     <w:uiPriority w:val="99"/>
     <w:unhideWhenUsed/>
     <w:rsid w:val="0068225D"/>
@@ -3030,10 +3001,10 @@
       <w:spacing w:after="0" w:line="240" w:lineRule="auto"/>
     </w:pPr>
   </w:style>
-  <w:style w:type="character" w:customStyle="1" w:styleId="FooterChar">
-    <w:name w:val="Footer Char"/>
-    <w:basedOn w:val="DefaultParagraphFont"/>
-    <w:link w:val="Footer"/>
+  <w:style w:type="character" w:customStyle="1" w:styleId="SidefodTegn">
+    <w:name w:val="Sidefod Tegn"/>
+    <w:basedOn w:val="Standardskrifttypeiafsnit"/>
+    <w:link w:val="Sidefod"/>
     <w:uiPriority w:val="99"/>
     <w:rsid w:val="0068225D"/>
   </w:style>
@@ -3306,7 +3277,7 @@
 </file>
 
 <file path=customXml/itemProps1.xml><?xml version="1.0" encoding="utf-8"?>
-<ds:datastoreItem xmlns:ds="http://schemas.openxmlformats.org/officeDocument/2006/customXml" ds:itemID="{8ADD0955-041F-9641-A64E-4C4A3CC9E2DA}">
+<ds:datastoreItem xmlns:ds="http://schemas.openxmlformats.org/officeDocument/2006/customXml" ds:itemID="{C703925F-1188-480B-9E9E-92197945A1FB}">
   <ds:schemaRefs>
     <ds:schemaRef ds:uri="http://schemas.openxmlformats.org/officeDocument/2006/bibliography"/>
   </ds:schemaRefs>

</xml_diff>